<commit_message>
added formatting for lists
</commit_message>
<xml_diff>
--- a/word_template/use_template.docx
+++ b/word_template/use_template.docx
@@ -186,7 +186,7 @@
       <w:r>
         <w:rPr/>
         <w:drawing>
-          <wp:inline distT="0" distB="0" distL="114935" distR="114935">
+          <wp:inline distT="0" distB="0" distL="0" distR="0">
             <wp:extent cx="4620260" cy="3696335"/>
             <wp:effectExtent l="0" t="0" r="0" b="0"/>
             <wp:docPr id="1" name="Picture" descr="Figure 1: Dummy figure caption here"/>
@@ -342,7 +342,11 @@
         <w:tc>
           <w:tcPr>
             <w:tcW w:w="4319" w:type="dxa"/>
-            <w:tcBorders/>
+            <w:tcBorders>
+              <w:top w:val="single" w:sz="6" w:space="0" w:color="000000"/>
+              <w:bottom w:val="single" w:sz="6" w:space="0" w:color="000000"/>
+              <w:insideH w:val="single" w:sz="6" w:space="0" w:color="000000"/>
+            </w:tcBorders>
             <w:shd w:fill="auto" w:val="clear"/>
           </w:tcPr>
           <w:p>
@@ -361,7 +365,11 @@
         <w:tc>
           <w:tcPr>
             <w:tcW w:w="4320" w:type="dxa"/>
-            <w:tcBorders/>
+            <w:tcBorders>
+              <w:top w:val="single" w:sz="6" w:space="0" w:color="000000"/>
+              <w:bottom w:val="single" w:sz="6" w:space="0" w:color="000000"/>
+              <w:insideH w:val="single" w:sz="6" w:space="0" w:color="000000"/>
+            </w:tcBorders>
             <w:shd w:fill="auto" w:val="clear"/>
           </w:tcPr>
           <w:p>
@@ -433,6 +441,224 @@
     </w:p>
     <w:p>
       <w:pPr>
+        <w:pStyle w:val="Normal"/>
+        <w:numPr>
+          <w:ilvl w:val="0"/>
+          <w:numId w:val="2"/>
+        </w:numPr>
+        <w:rPr/>
+      </w:pPr>
+      <w:r>
+        <w:rPr/>
+        <w:t>A ‘molecular barcode’ identifying SNPs specific to existing MTBC clades, as well as extensions to the lineage system.</w:t>
+      </w:r>
+    </w:p>
+    <w:p>
+      <w:pPr>
+        <w:pStyle w:val="Normal"/>
+        <w:numPr>
+          <w:ilvl w:val="0"/>
+          <w:numId w:val="2"/>
+        </w:numPr>
+        <w:rPr/>
+      </w:pPr>
+      <w:r>
+        <w:rPr/>
+        <w:t xml:space="preserve">New software updating </w:t>
+      </w:r>
+      <w:r>
+        <w:rPr>
+          <w:i/>
+          <w:iCs/>
+        </w:rPr>
+        <w:t>in silico</w:t>
+      </w:r>
+      <w:r>
+        <w:rPr/>
+        <w:t xml:space="preserve"> prediction of spoligotypes (‘SpolPred2’) and association of lineages in (1) to spoligotypes.</w:t>
+      </w:r>
+    </w:p>
+    <w:p>
+      <w:pPr>
+        <w:pStyle w:val="Normal"/>
+        <w:numPr>
+          <w:ilvl w:val="0"/>
+          <w:numId w:val="2"/>
+        </w:numPr>
+        <w:rPr/>
+      </w:pPr>
+      <w:r>
+        <w:rPr/>
+        <w:t xml:space="preserve">Characterisation of </w:t>
+      </w:r>
+      <w:r>
+        <w:rPr>
+          <w:i/>
+          <w:iCs/>
+        </w:rPr>
+        <w:t>Mtb</w:t>
+      </w:r>
+      <w:r>
+        <w:rPr/>
+        <w:t xml:space="preserve"> drug resistance and transmission in Pakistan.</w:t>
+      </w:r>
+    </w:p>
+    <w:p>
+      <w:pPr>
+        <w:pStyle w:val="Normal"/>
+        <w:numPr>
+          <w:ilvl w:val="0"/>
+          <w:numId w:val="2"/>
+        </w:numPr>
+        <w:rPr/>
+      </w:pPr>
+      <w:r>
+        <w:rPr/>
+        <w:t>Detection of new resistance mutations from the presence of compensatory mutations.</w:t>
+      </w:r>
+    </w:p>
+    <w:p>
+      <w:pPr>
+        <w:pStyle w:val="Normal"/>
+        <w:numPr>
+          <w:ilvl w:val="0"/>
+          <w:numId w:val="1"/>
+        </w:numPr>
+        <w:rPr/>
+      </w:pPr>
+      <w:r>
+        <w:rPr/>
+        <w:t>Bullet</w:t>
+      </w:r>
+    </w:p>
+    <w:p>
+      <w:pPr>
+        <w:pStyle w:val="Normal"/>
+        <w:numPr>
+          <w:ilvl w:val="0"/>
+          <w:numId w:val="1"/>
+        </w:numPr>
+        <w:rPr/>
+      </w:pPr>
+      <w:r>
+        <w:rPr/>
+        <w:t>point</w:t>
+      </w:r>
+    </w:p>
+    <w:p>
+      <w:pPr>
+        <w:pStyle w:val="Normal"/>
+        <w:numPr>
+          <w:ilvl w:val="0"/>
+          <w:numId w:val="1"/>
+        </w:numPr>
+        <w:rPr/>
+      </w:pPr>
+      <w:r>
+        <w:rPr/>
+        <w:t>list</w:t>
+      </w:r>
+    </w:p>
+    <w:p>
+      <w:pPr>
+        <w:pStyle w:val="Normal"/>
+        <w:numPr>
+          <w:ilvl w:val="0"/>
+          <w:numId w:val="1"/>
+        </w:numPr>
+        <w:rPr/>
+      </w:pPr>
+      <w:r>
+        <w:rPr/>
+        <w:t>with</w:t>
+      </w:r>
+    </w:p>
+    <w:p>
+      <w:pPr>
+        <w:pStyle w:val="Normal"/>
+        <w:numPr>
+          <w:ilvl w:val="0"/>
+          <w:numId w:val="1"/>
+        </w:numPr>
+        <w:rPr/>
+      </w:pPr>
+      <w:r>
+        <w:rPr/>
+        <w:t>dashes</w:t>
+      </w:r>
+    </w:p>
+    <w:p>
+      <w:pPr>
+        <w:pStyle w:val="Normal"/>
+        <w:numPr>
+          <w:ilvl w:val="0"/>
+          <w:numId w:val="1"/>
+        </w:numPr>
+        <w:rPr/>
+      </w:pPr>
+      <w:r>
+        <w:rPr/>
+        <w:t>Bullet</w:t>
+      </w:r>
+    </w:p>
+    <w:p>
+      <w:pPr>
+        <w:pStyle w:val="Normal"/>
+        <w:numPr>
+          <w:ilvl w:val="0"/>
+          <w:numId w:val="1"/>
+        </w:numPr>
+        <w:rPr/>
+      </w:pPr>
+      <w:r>
+        <w:rPr/>
+        <w:t>point</w:t>
+      </w:r>
+    </w:p>
+    <w:p>
+      <w:pPr>
+        <w:pStyle w:val="Normal"/>
+        <w:numPr>
+          <w:ilvl w:val="0"/>
+          <w:numId w:val="1"/>
+        </w:numPr>
+        <w:rPr/>
+      </w:pPr>
+      <w:r>
+        <w:rPr/>
+        <w:t>list</w:t>
+      </w:r>
+    </w:p>
+    <w:p>
+      <w:pPr>
+        <w:pStyle w:val="Normal"/>
+        <w:numPr>
+          <w:ilvl w:val="0"/>
+          <w:numId w:val="1"/>
+        </w:numPr>
+        <w:rPr/>
+      </w:pPr>
+      <w:r>
+        <w:rPr/>
+        <w:t>with</w:t>
+      </w:r>
+    </w:p>
+    <w:p>
+      <w:pPr>
+        <w:pStyle w:val="Normal"/>
+        <w:numPr>
+          <w:ilvl w:val="0"/>
+          <w:numId w:val="1"/>
+        </w:numPr>
+        <w:rPr/>
+      </w:pPr>
+      <w:r>
+        <w:rPr/>
+        <w:t>asterisks</w:t>
+      </w:r>
+    </w:p>
+    <w:p>
+      <w:pPr>
         <w:pStyle w:val="FirstParagraph"/>
         <w:rPr/>
       </w:pPr>
@@ -440,14 +666,15 @@
         <w:rPr/>
         <w:t>Here is a reference [1]</w:t>
       </w:r>
-      <w:bookmarkStart w:id="2" w:name="heading-2"/>
-      <w:bookmarkStart w:id="3" w:name="heading-3"/>
-      <w:bookmarkStart w:id="4" w:name="heading-4"/>
-      <w:bookmarkStart w:id="5" w:name="heading-5"/>
-      <w:bookmarkEnd w:id="2"/>
-      <w:bookmarkEnd w:id="3"/>
-      <w:bookmarkEnd w:id="4"/>
-      <w:bookmarkEnd w:id="5"/>
+    </w:p>
+    <w:p>
+      <w:pPr>
+        <w:pStyle w:val="FirstParagraph"/>
+        <w:rPr/>
+      </w:pPr>
+      <w:r>
+        <w:rPr/>
+      </w:r>
     </w:p>
     <w:p>
       <w:pPr>
@@ -477,10 +704,309 @@
       <w:pgNumType w:fmt="decimal"/>
       <w:formProt w:val="false"/>
       <w:textDirection w:val="lrTb"/>
-      <w:docGrid w:type="default" w:linePitch="100" w:charSpace="0"/>
+      <w:docGrid w:type="default" w:linePitch="100" w:charSpace="4096"/>
     </w:sectPr>
   </w:body>
 </w:document>
+</file>
+
+<file path=word/numbering.xml><?xml version="1.0" encoding="utf-8"?>
+<w:numbering xmlns:w="http://schemas.openxmlformats.org/wordprocessingml/2006/main" xmlns:o="urn:schemas-microsoft-com:office:office" xmlns:r="http://schemas.openxmlformats.org/officeDocument/2006/relationships" xmlns:v="urn:schemas-microsoft-com:vml">
+  <w:abstractNum w:abstractNumId="1">
+    <w:lvl w:ilvl="0">
+      <w:start w:val="1"/>
+      <w:numFmt w:val="bullet"/>
+      <w:lvlText w:val=""/>
+      <w:lvlJc w:val="left"/>
+      <w:pPr>
+        <w:ind w:left="720" w:hanging="480"/>
+      </w:pPr>
+      <w:rPr>
+        <w:rFonts w:ascii="Symbol" w:hAnsi="Symbol" w:cs="Symbol" w:hint="default"/>
+      </w:rPr>
+    </w:lvl>
+    <w:lvl w:ilvl="1">
+      <w:start w:val="1"/>
+      <w:numFmt w:val="bullet"/>
+      <w:lvlText w:val=""/>
+      <w:lvlJc w:val="left"/>
+      <w:pPr>
+        <w:ind w:left="1440" w:hanging="480"/>
+      </w:pPr>
+      <w:rPr>
+        <w:rFonts w:ascii="Symbol" w:hAnsi="Symbol" w:cs="Symbol" w:hint="default"/>
+      </w:rPr>
+    </w:lvl>
+    <w:lvl w:ilvl="2">
+      <w:start w:val="1"/>
+      <w:numFmt w:val="bullet"/>
+      <w:lvlText w:val=""/>
+      <w:lvlJc w:val="left"/>
+      <w:pPr>
+        <w:ind w:left="2160" w:hanging="480"/>
+      </w:pPr>
+      <w:rPr>
+        <w:rFonts w:ascii="Symbol" w:hAnsi="Symbol" w:cs="Symbol" w:hint="default"/>
+      </w:rPr>
+    </w:lvl>
+    <w:lvl w:ilvl="3">
+      <w:start w:val="1"/>
+      <w:numFmt w:val="bullet"/>
+      <w:lvlText w:val=""/>
+      <w:lvlJc w:val="left"/>
+      <w:pPr>
+        <w:ind w:left="2880" w:hanging="480"/>
+      </w:pPr>
+      <w:rPr>
+        <w:rFonts w:ascii="Symbol" w:hAnsi="Symbol" w:cs="Symbol" w:hint="default"/>
+      </w:rPr>
+    </w:lvl>
+    <w:lvl w:ilvl="4">
+      <w:start w:val="1"/>
+      <w:numFmt w:val="bullet"/>
+      <w:lvlText w:val=""/>
+      <w:lvlJc w:val="left"/>
+      <w:pPr>
+        <w:ind w:left="3600" w:hanging="480"/>
+      </w:pPr>
+      <w:rPr>
+        <w:rFonts w:ascii="Symbol" w:hAnsi="Symbol" w:cs="Symbol" w:hint="default"/>
+      </w:rPr>
+    </w:lvl>
+    <w:lvl w:ilvl="5">
+      <w:start w:val="1"/>
+      <w:numFmt w:val="bullet"/>
+      <w:lvlText w:val=""/>
+      <w:lvlJc w:val="left"/>
+      <w:pPr>
+        <w:ind w:left="4320" w:hanging="480"/>
+      </w:pPr>
+      <w:rPr>
+        <w:rFonts w:ascii="Symbol" w:hAnsi="Symbol" w:cs="Symbol" w:hint="default"/>
+      </w:rPr>
+    </w:lvl>
+    <w:lvl w:ilvl="6">
+      <w:start w:val="1"/>
+      <w:numFmt w:val="bullet"/>
+      <w:lvlText w:val=""/>
+      <w:lvlJc w:val="left"/>
+      <w:pPr>
+        <w:ind w:left="5040" w:hanging="480"/>
+      </w:pPr>
+      <w:rPr>
+        <w:rFonts w:ascii="Symbol" w:hAnsi="Symbol" w:cs="Symbol" w:hint="default"/>
+      </w:rPr>
+    </w:lvl>
+    <w:lvl w:ilvl="7">
+      <w:start w:val="1"/>
+      <w:numFmt w:val="bullet"/>
+      <w:lvlText w:val=""/>
+      <w:lvlJc w:val="left"/>
+      <w:pPr>
+        <w:ind w:left="5760" w:hanging="480"/>
+      </w:pPr>
+      <w:rPr>
+        <w:rFonts w:ascii="Symbol" w:hAnsi="Symbol" w:cs="Symbol" w:hint="default"/>
+      </w:rPr>
+    </w:lvl>
+    <w:lvl w:ilvl="8">
+      <w:start w:val="1"/>
+      <w:numFmt w:val="bullet"/>
+      <w:lvlText w:val=""/>
+      <w:lvlJc w:val="left"/>
+      <w:pPr>
+        <w:ind w:left="6480" w:hanging="480"/>
+      </w:pPr>
+      <w:rPr>
+        <w:rFonts w:ascii="Symbol" w:hAnsi="Symbol" w:cs="Symbol" w:hint="default"/>
+      </w:rPr>
+    </w:lvl>
+  </w:abstractNum>
+  <w:abstractNum w:abstractNumId="2">
+    <w:lvl w:ilvl="0">
+      <w:start w:val="1"/>
+      <w:numFmt w:val="decimal"/>
+      <w:lvlText w:val="%1."/>
+      <w:lvlJc w:val="left"/>
+      <w:pPr>
+        <w:ind w:left="720" w:hanging="480"/>
+      </w:pPr>
+    </w:lvl>
+    <w:lvl w:ilvl="1">
+      <w:start w:val="1"/>
+      <w:numFmt w:val="decimal"/>
+      <w:lvlText w:val="%2."/>
+      <w:lvlJc w:val="left"/>
+      <w:pPr>
+        <w:ind w:left="1440" w:hanging="480"/>
+      </w:pPr>
+    </w:lvl>
+    <w:lvl w:ilvl="2">
+      <w:start w:val="1"/>
+      <w:numFmt w:val="decimal"/>
+      <w:lvlText w:val="%3."/>
+      <w:lvlJc w:val="left"/>
+      <w:pPr>
+        <w:ind w:left="2160" w:hanging="480"/>
+      </w:pPr>
+    </w:lvl>
+    <w:lvl w:ilvl="3">
+      <w:start w:val="1"/>
+      <w:numFmt w:val="decimal"/>
+      <w:lvlText w:val="%4."/>
+      <w:lvlJc w:val="left"/>
+      <w:pPr>
+        <w:ind w:left="2880" w:hanging="480"/>
+      </w:pPr>
+    </w:lvl>
+    <w:lvl w:ilvl="4">
+      <w:start w:val="1"/>
+      <w:numFmt w:val="decimal"/>
+      <w:lvlText w:val="%5."/>
+      <w:lvlJc w:val="left"/>
+      <w:pPr>
+        <w:ind w:left="3600" w:hanging="480"/>
+      </w:pPr>
+    </w:lvl>
+    <w:lvl w:ilvl="5">
+      <w:start w:val="1"/>
+      <w:numFmt w:val="decimal"/>
+      <w:lvlText w:val="%6."/>
+      <w:lvlJc w:val="left"/>
+      <w:pPr>
+        <w:ind w:left="4320" w:hanging="480"/>
+      </w:pPr>
+    </w:lvl>
+    <w:lvl w:ilvl="6">
+      <w:start w:val="1"/>
+      <w:numFmt w:val="decimal"/>
+      <w:lvlText w:val="%7."/>
+      <w:lvlJc w:val="left"/>
+      <w:pPr>
+        <w:ind w:left="5040" w:hanging="480"/>
+      </w:pPr>
+    </w:lvl>
+    <w:lvl w:ilvl="7">
+      <w:start w:val="1"/>
+      <w:numFmt w:val="decimal"/>
+      <w:lvlText w:val="%8."/>
+      <w:lvlJc w:val="left"/>
+      <w:pPr>
+        <w:ind w:left="5760" w:hanging="480"/>
+      </w:pPr>
+    </w:lvl>
+    <w:lvl w:ilvl="8">
+      <w:start w:val="1"/>
+      <w:numFmt w:val="decimal"/>
+      <w:lvlText w:val="%9."/>
+      <w:lvlJc w:val="left"/>
+      <w:pPr>
+        <w:ind w:left="6480" w:hanging="480"/>
+      </w:pPr>
+    </w:lvl>
+  </w:abstractNum>
+  <w:abstractNum w:abstractNumId="3">
+    <w:lvl w:ilvl="0">
+      <w:start w:val="1"/>
+      <w:numFmt w:val="none"/>
+      <w:suff w:val="nothing"/>
+      <w:lvlText w:val=""/>
+      <w:lvlJc w:val="left"/>
+      <w:pPr>
+        <w:ind w:left="0" w:hanging="0"/>
+      </w:pPr>
+    </w:lvl>
+    <w:lvl w:ilvl="1">
+      <w:start w:val="1"/>
+      <w:numFmt w:val="none"/>
+      <w:suff w:val="nothing"/>
+      <w:lvlText w:val=""/>
+      <w:lvlJc w:val="left"/>
+      <w:pPr>
+        <w:ind w:left="0" w:hanging="0"/>
+      </w:pPr>
+    </w:lvl>
+    <w:lvl w:ilvl="2">
+      <w:start w:val="1"/>
+      <w:numFmt w:val="none"/>
+      <w:suff w:val="nothing"/>
+      <w:lvlText w:val=""/>
+      <w:lvlJc w:val="left"/>
+      <w:pPr>
+        <w:ind w:left="0" w:hanging="0"/>
+      </w:pPr>
+    </w:lvl>
+    <w:lvl w:ilvl="3">
+      <w:start w:val="1"/>
+      <w:numFmt w:val="none"/>
+      <w:suff w:val="nothing"/>
+      <w:lvlText w:val=""/>
+      <w:lvlJc w:val="left"/>
+      <w:pPr>
+        <w:ind w:left="0" w:hanging="0"/>
+      </w:pPr>
+    </w:lvl>
+    <w:lvl w:ilvl="4">
+      <w:start w:val="1"/>
+      <w:numFmt w:val="none"/>
+      <w:suff w:val="nothing"/>
+      <w:lvlText w:val=""/>
+      <w:lvlJc w:val="left"/>
+      <w:pPr>
+        <w:ind w:left="0" w:hanging="0"/>
+      </w:pPr>
+    </w:lvl>
+    <w:lvl w:ilvl="5">
+      <w:start w:val="1"/>
+      <w:numFmt w:val="none"/>
+      <w:suff w:val="nothing"/>
+      <w:lvlText w:val=""/>
+      <w:lvlJc w:val="left"/>
+      <w:pPr>
+        <w:ind w:left="0" w:hanging="0"/>
+      </w:pPr>
+    </w:lvl>
+    <w:lvl w:ilvl="6">
+      <w:start w:val="1"/>
+      <w:numFmt w:val="none"/>
+      <w:suff w:val="nothing"/>
+      <w:lvlText w:val=""/>
+      <w:lvlJc w:val="left"/>
+      <w:pPr>
+        <w:ind w:left="0" w:hanging="0"/>
+      </w:pPr>
+    </w:lvl>
+    <w:lvl w:ilvl="7">
+      <w:start w:val="1"/>
+      <w:numFmt w:val="none"/>
+      <w:suff w:val="nothing"/>
+      <w:lvlText w:val=""/>
+      <w:lvlJc w:val="left"/>
+      <w:pPr>
+        <w:ind w:left="0" w:hanging="0"/>
+      </w:pPr>
+    </w:lvl>
+    <w:lvl w:ilvl="8">
+      <w:start w:val="1"/>
+      <w:numFmt w:val="none"/>
+      <w:suff w:val="nothing"/>
+      <w:lvlText w:val=""/>
+      <w:lvlJc w:val="left"/>
+      <w:pPr>
+        <w:ind w:left="0" w:hanging="0"/>
+      </w:pPr>
+    </w:lvl>
+  </w:abstractNum>
+  <w:num w:numId="1">
+    <w:abstractNumId w:val="1"/>
+  </w:num>
+  <w:num w:numId="2">
+    <w:abstractNumId w:val="2"/>
+  </w:num>
+  <w:num w:numId="3">
+    <w:abstractNumId w:val="3"/>
+  </w:num>
+</w:numbering>
 </file>
 
 <file path=word/styles.xml><?xml version="1.0" encoding="utf-8"?>
@@ -489,6 +1015,7 @@
     <w:rPrDefault>
       <w:rPr>
         <w:rFonts w:ascii="Cambria" w:hAnsi="Cambria" w:eastAsia="Cambria" w:cs="" w:asciiTheme="minorHAnsi" w:cstheme="minorBidi" w:eastAsiaTheme="minorHAnsi" w:hAnsiTheme="minorHAnsi"/>
+        <w:sz w:val="24"/>
         <w:szCs w:val="24"/>
         <w:lang w:val="en-US" w:eastAsia="en-US" w:bidi="ar-SA"/>
       </w:rPr>
@@ -508,10 +1035,10 @@
       <w:jc w:val="left"/>
     </w:pPr>
     <w:rPr>
-      <w:rFonts w:ascii="Cambria" w:hAnsi="Cambria" w:eastAsia="Cambria" w:cs="" w:asciiTheme="minorHAnsi" w:cstheme="minorBidi" w:eastAsiaTheme="minorHAnsi" w:hAnsiTheme="minorHAnsi"/>
+      <w:rFonts w:ascii="Calibri" w:hAnsi="Calibri" w:eastAsia="Cambria" w:cs="" w:cstheme="minorBidi" w:eastAsiaTheme="minorHAnsi"/>
       <w:color w:val="auto"/>
       <w:kern w:val="0"/>
-      <w:sz w:val="24"/>
+      <w:sz w:val="22"/>
       <w:szCs w:val="24"/>
       <w:lang w:val="en-US" w:eastAsia="en-US" w:bidi="ar-SA"/>
     </w:rPr>
@@ -532,7 +1059,7 @@
       <w:b/>
       <w:bCs/>
       <w:color w:val="000000"/>
-      <w:sz w:val="22"/>
+      <w:sz w:val="48"/>
       <w:szCs w:val="32"/>
     </w:rPr>
   </w:style>
@@ -553,7 +1080,7 @@
       <w:b/>
       <w:bCs/>
       <w:color w:val="000000"/>
-      <w:sz w:val="22"/>
+      <w:sz w:val="36"/>
       <w:szCs w:val="28"/>
     </w:rPr>
   </w:style>
@@ -574,7 +1101,7 @@
       <w:b/>
       <w:bCs/>
       <w:color w:val="000000"/>
-      <w:sz w:val="22"/>
+      <w:sz w:val="32"/>
       <w:szCs w:val="24"/>
     </w:rPr>
   </w:style>
@@ -596,7 +1123,7 @@
       <w:bCs/>
       <w:i w:val="false"/>
       <w:color w:val="000000"/>
-      <w:sz w:val="22"/>
+      <w:sz w:val="28"/>
       <w:szCs w:val="24"/>
     </w:rPr>
   </w:style>
@@ -1073,6 +1600,21 @@
     <w:qFormat/>
     <w:rPr/>
   </w:style>
+  <w:style w:type="character" w:styleId="ListLabel10">
+    <w:name w:val="ListLabel 10"/>
+    <w:qFormat/>
+    <w:rPr/>
+  </w:style>
+  <w:style w:type="character" w:styleId="NumberingSymbols">
+    <w:name w:val="Numbering Symbols"/>
+    <w:qFormat/>
+    <w:rPr/>
+  </w:style>
+  <w:style w:type="character" w:styleId="ListLabel11">
+    <w:name w:val="ListLabel 11"/>
+    <w:qFormat/>
+    <w:rPr/>
+  </w:style>
   <w:style w:type="paragraph" w:styleId="Heading">
     <w:name w:val="Heading"/>
     <w:basedOn w:val="Normal"/>
@@ -1165,7 +1707,7 @@
       <w:b/>
       <w:bCs/>
       <w:color w:val="000000" w:themeShade="b5"/>
-      <w:sz w:val="22"/>
+      <w:sz w:val="36"/>
       <w:szCs w:val="36"/>
     </w:rPr>
   </w:style>

</xml_diff>

<commit_message>
added WHO country codes to lookup
</commit_message>
<xml_diff>
--- a/word_template/use_template.docx
+++ b/word_template/use_template.docx
@@ -1,38 +1,33 @@
 
 <file path=word/document.xml><?xml version="1.0" encoding="utf-8"?>
-<w:document xmlns:o="urn:schemas-microsoft-com:office:office" xmlns:r="http://schemas.openxmlformats.org/officeDocument/2006/relationships" xmlns:v="urn:schemas-microsoft-com:vml" xmlns:w="http://schemas.openxmlformats.org/wordprocessingml/2006/main" xmlns:w10="urn:schemas-microsoft-com:office:word" xmlns:wp="http://schemas.openxmlformats.org/drawingml/2006/wordprocessingDrawing" xmlns:wps="http://schemas.microsoft.com/office/word/2010/wordprocessingShape" xmlns:wpg="http://schemas.microsoft.com/office/word/2010/wordprocessingGroup" xmlns:mc="http://schemas.openxmlformats.org/markup-compatibility/2006" xmlns:wp14="http://schemas.microsoft.com/office/word/2010/wordprocessingDrawing" xmlns:w14="http://schemas.microsoft.com/office/word/2010/wordml" mc:Ignorable="w14 wp14">
+<w:document xmlns:wpc="http://schemas.microsoft.com/office/word/2010/wordprocessingCanvas" xmlns:cx="http://schemas.microsoft.com/office/drawing/2014/chartex" xmlns:cx1="http://schemas.microsoft.com/office/drawing/2015/9/8/chartex" xmlns:cx2="http://schemas.microsoft.com/office/drawing/2015/10/21/chartex" xmlns:cx3="http://schemas.microsoft.com/office/drawing/2016/5/9/chartex" xmlns:cx4="http://schemas.microsoft.com/office/drawing/2016/5/10/chartex" xmlns:cx5="http://schemas.microsoft.com/office/drawing/2016/5/11/chartex" xmlns:cx6="http://schemas.microsoft.com/office/drawing/2016/5/12/chartex" xmlns:cx7="http://schemas.microsoft.com/office/drawing/2016/5/13/chartex" xmlns:cx8="http://schemas.microsoft.com/office/drawing/2016/5/14/chartex" xmlns:mc="http://schemas.openxmlformats.org/markup-compatibility/2006" xmlns:aink="http://schemas.microsoft.com/office/drawing/2016/ink" xmlns:am3d="http://schemas.microsoft.com/office/drawing/2017/model3d" xmlns:o="urn:schemas-microsoft-com:office:office" xmlns:r="http://schemas.openxmlformats.org/officeDocument/2006/relationships" xmlns:m="http://schemas.openxmlformats.org/officeDocument/2006/math" xmlns:v="urn:schemas-microsoft-com:vml" xmlns:wp14="http://schemas.microsoft.com/office/word/2010/wordprocessingDrawing" xmlns:wp="http://schemas.openxmlformats.org/drawingml/2006/wordprocessingDrawing" xmlns:w10="urn:schemas-microsoft-com:office:word" xmlns:w="http://schemas.openxmlformats.org/wordprocessingml/2006/main" xmlns:w14="http://schemas.microsoft.com/office/word/2010/wordml" xmlns:w15="http://schemas.microsoft.com/office/word/2012/wordml" xmlns:w16cex="http://schemas.microsoft.com/office/word/2018/wordml/cex" xmlns:w16cid="http://schemas.microsoft.com/office/word/2016/wordml/cid" xmlns:w16="http://schemas.microsoft.com/office/word/2018/wordml" xmlns:w16se="http://schemas.microsoft.com/office/word/2015/wordml/symex" xmlns:wpg="http://schemas.microsoft.com/office/word/2010/wordprocessingGroup" xmlns:wpi="http://schemas.microsoft.com/office/word/2010/wordprocessingInk" xmlns:wne="http://schemas.microsoft.com/office/word/2006/wordml" xmlns:wps="http://schemas.microsoft.com/office/word/2010/wordprocessingShape" mc:Ignorable="w14 w15 w16se w16cid w16 w16cex wp14">
   <w:body>
     <w:p>
       <w:pPr>
         <w:pStyle w:val="Title"/>
-        <w:spacing w:before="480" w:after="240"/>
-        <w:rPr/>
-      </w:pPr>
-      <w:r>
-        <w:rPr/>
+      </w:pPr>
+      <w:proofErr w:type="spellStart"/>
+      <w:r>
         <w:t>word_template</w:t>
       </w:r>
+      <w:proofErr w:type="spellEnd"/>
     </w:p>
     <w:p>
       <w:pPr>
         <w:pStyle w:val="Heading2"/>
-        <w:rPr/>
-      </w:pPr>
-      <w:r>
-        <w:rPr/>
+      </w:pPr>
+      <w:r>
         <w:t>R Markdown</w:t>
       </w:r>
     </w:p>
     <w:p>
       <w:pPr>
         <w:pStyle w:val="FirstParagraph"/>
-        <w:rPr/>
-      </w:pPr>
-      <w:r>
-        <w:rPr/>
+      </w:pPr>
+      <w:r>
         <w:t xml:space="preserve">This is an R Markdown document. Markdown is a simple formatting syntax for authoring HTML, PDF, and MS Word documents. For more details on using R Markdown see </w:t>
       </w:r>
-      <w:hyperlink r:id="rId2">
+      <w:hyperlink r:id="rId5">
         <w:r>
           <w:rPr>
             <w:rStyle w:val="ListLabel9"/>
@@ -41,18 +36,18 @@
         </w:r>
       </w:hyperlink>
       <w:r>
-        <w:rPr/>
         <w:t>.</w:t>
       </w:r>
     </w:p>
     <w:p>
       <w:pPr>
-        <w:pStyle w:val="TextBody"/>
-        <w:rPr/>
-      </w:pPr>
-      <w:r>
-        <w:rPr/>
-        <w:t xml:space="preserve">When you click the </w:t>
+        <w:pStyle w:val="BodyText"/>
+      </w:pPr>
+      <w:r>
+        <w:t>When you click th</w:t>
+      </w:r>
+      <w:r>
+        <w:t xml:space="preserve">e </w:t>
       </w:r>
       <w:r>
         <w:rPr>
@@ -62,14 +57,20 @@
         <w:t>Knit</w:t>
       </w:r>
       <w:r>
-        <w:rPr/>
-        <w:t xml:space="preserve"> button a document will be generated that includes both content as well as the output of any embedded R code chunks within the document. You can embed an R code chunk like this:</w:t>
+        <w:t xml:space="preserve"> </w:t>
+      </w:r>
+      <w:proofErr w:type="gramStart"/>
+      <w:r>
+        <w:t>button</w:t>
+      </w:r>
+      <w:proofErr w:type="gramEnd"/>
+      <w:r>
+        <w:t xml:space="preserve"> a document will be generated that includes both content as well as the output of any embedded R code chunks within the document. You can embed an R code chunk like this:</w:t>
       </w:r>
     </w:p>
     <w:p>
       <w:pPr>
         <w:pStyle w:val="SourceCode"/>
-        <w:rPr/>
       </w:pPr>
       <w:r>
         <w:rPr>
@@ -87,26 +88,43 @@
     <w:p>
       <w:pPr>
         <w:pStyle w:val="SourceCode"/>
-        <w:rPr/>
       </w:pPr>
       <w:r>
         <w:rPr>
           <w:rStyle w:val="VerbatimChar"/>
         </w:rPr>
-        <w:t xml:space="preserve">##      speed           dist       </w:t>
-      </w:r>
-      <w:r>
-        <w:rPr/>
-        <w:br/>
-      </w:r>
+        <w:t xml:space="preserve">##      speed           </w:t>
+      </w:r>
+      <w:proofErr w:type="spellStart"/>
       <w:r>
         <w:rPr>
           <w:rStyle w:val="VerbatimChar"/>
         </w:rPr>
-        <w:t xml:space="preserve">##  Min.   : 4.0   Min.   :  2.00  </w:t>
-      </w:r>
-      <w:r>
-        <w:rPr/>
+        <w:t>dist</w:t>
+      </w:r>
+      <w:proofErr w:type="spellEnd"/>
+      <w:r>
+        <w:rPr>
+          <w:rStyle w:val="VerbatimChar"/>
+        </w:rPr>
+        <w:t xml:space="preserve">       </w:t>
+      </w:r>
+      <w:r>
+        <w:br/>
+      </w:r>
+      <w:r>
+        <w:rPr>
+          <w:rStyle w:val="VerbatimChar"/>
+        </w:rPr>
+        <w:t>##  Min.   : 4.0   Min</w:t>
+      </w:r>
+      <w:r>
+        <w:rPr>
+          <w:rStyle w:val="VerbatimChar"/>
+        </w:rPr>
+        <w:t xml:space="preserve">.   :  2.00  </w:t>
+      </w:r>
+      <w:r>
         <w:br/>
       </w:r>
       <w:r>
@@ -116,7 +134,6 @@
         <w:t xml:space="preserve">##  1st Qu.:12.0   1st Qu.: 26.00  </w:t>
       </w:r>
       <w:r>
-        <w:rPr/>
         <w:br/>
       </w:r>
       <w:r>
@@ -126,7 +143,6 @@
         <w:t xml:space="preserve">##  Median :15.0   Median : 36.00  </w:t>
       </w:r>
       <w:r>
-        <w:rPr/>
         <w:br/>
       </w:r>
       <w:r>
@@ -136,7 +152,6 @@
         <w:t xml:space="preserve">##  Mean   :15.4   Mean   : 42.98  </w:t>
       </w:r>
       <w:r>
-        <w:rPr/>
         <w:br/>
       </w:r>
       <w:r>
@@ -146,7 +161,6 @@
         <w:t xml:space="preserve">##  3rd Qu.:19.0   3rd Qu.: 56.00  </w:t>
       </w:r>
       <w:r>
-        <w:rPr/>
         <w:br/>
       </w:r>
       <w:r>
@@ -161,32 +175,30 @@
     <w:p>
       <w:pPr>
         <w:pStyle w:val="Heading2"/>
-        <w:rPr/>
-      </w:pPr>
-      <w:r>
-        <w:rPr/>
+      </w:pPr>
+      <w:r>
         <w:t>Including Plots</w:t>
       </w:r>
     </w:p>
     <w:p>
       <w:pPr>
         <w:pStyle w:val="FirstParagraph"/>
-        <w:rPr/>
-      </w:pPr>
-      <w:r>
-        <w:rPr/>
+      </w:pPr>
+      <w:r>
         <w:t>You can also embed plots, for example:</w:t>
       </w:r>
     </w:p>
     <w:p>
       <w:pPr>
         <w:pStyle w:val="CaptionedFigure"/>
-        <w:rPr/>
-      </w:pPr>
-      <w:r>
-        <w:rPr/>
+      </w:pPr>
+      <w:r>
+        <w:rPr>
+          <w:noProof/>
+        </w:rPr>
+        <w:lastRenderedPageBreak/>
         <w:drawing>
-          <wp:inline distT="0" distB="0" distL="0" distR="0">
+          <wp:inline distT="0" distB="0" distL="0" distR="0" wp14:anchorId="50317805" wp14:editId="14D642F8">
             <wp:extent cx="4620260" cy="3696335"/>
             <wp:effectExtent l="0" t="0" r="0" b="0"/>
             <wp:docPr id="1" name="Picture" descr="Figure 1: Dummy figure caption here"/>
@@ -203,7 +215,7 @@
                     </pic:cNvPicPr>
                   </pic:nvPicPr>
                   <pic:blipFill>
-                    <a:blip r:embed="rId3"/>
+                    <a:blip r:embed="rId6"/>
                     <a:stretch>
                       <a:fillRect/>
                     </a:stretch>
@@ -227,20 +239,19 @@
     <w:p>
       <w:pPr>
         <w:pStyle w:val="ImageCaption"/>
-        <w:rPr/>
-      </w:pPr>
-      <w:r>
-        <w:rPr/>
-        <w:t>Figure 1: Dummy figure caption here</w:t>
-      </w:r>
-    </w:p>
-    <w:p>
-      <w:pPr>
-        <w:pStyle w:val="TextBody"/>
-        <w:rPr/>
-      </w:pPr>
-      <w:r>
-        <w:rPr/>
+      </w:pPr>
+      <w:r>
+        <w:t xml:space="preserve">Figure </w:t>
+      </w:r>
+      <w:r>
+        <w:t>1: Dummy figure caption here</w:t>
+      </w:r>
+    </w:p>
+    <w:p>
+      <w:pPr>
+        <w:pStyle w:val="BodyText"/>
+      </w:pPr>
+      <w:r>
         <w:t xml:space="preserve">Note that the </w:t>
       </w:r>
       <w:r>
@@ -250,17 +261,14 @@
         <w:t>echo = FALSE</w:t>
       </w:r>
       <w:r>
-        <w:rPr/>
         <w:t xml:space="preserve"> parameter was added to the code chunk to prevent printing of the R code that generated the plot.</w:t>
       </w:r>
     </w:p>
     <w:p>
       <w:pPr>
         <w:pStyle w:val="TableCaption"/>
-        <w:rPr/>
-      </w:pPr>
-      <w:r>
-        <w:rPr/>
+      </w:pPr>
+      <w:r>
         <w:t>Table 1: Dummy table caption here</w:t>
       </w:r>
     </w:p>
@@ -268,47 +276,34 @@
       <w:tblPr>
         <w:tblStyle w:val="Table"/>
         <w:tblW w:w="5000" w:type="pct"/>
-        <w:jc w:val="left"/>
-        <w:tblInd w:w="0" w:type="dxa"/>
         <w:tblBorders>
           <w:bottom w:val="single" w:sz="6" w:space="0" w:color="000000"/>
           <w:insideH w:val="single" w:sz="6" w:space="0" w:color="000000"/>
         </w:tblBorders>
-        <w:tblCellMar>
-          <w:top w:w="0" w:type="dxa"/>
-          <w:left w:w="108" w:type="dxa"/>
-          <w:bottom w:w="0" w:type="dxa"/>
-          <w:right w:w="108" w:type="dxa"/>
-        </w:tblCellMar>
-        <w:tblLook w:noVBand="0" w:val="0020" w:noHBand="0" w:lastColumn="0" w:firstColumn="0" w:lastRow="0" w:firstRow="1"/>
+        <w:tblLook w:val="0020" w:firstRow="1" w:lastRow="0" w:firstColumn="0" w:lastColumn="0" w:noHBand="0" w:noVBand="0"/>
       </w:tblPr>
       <w:tblGrid>
-        <w:gridCol w:w="4319"/>
-        <w:gridCol w:w="4320"/>
+        <w:gridCol w:w="4428"/>
+        <w:gridCol w:w="4428"/>
       </w:tblGrid>
       <w:tr>
         <w:trPr>
-          <w:tblHeader w:val="true"/>
+          <w:cnfStyle w:val="100000000000" w:firstRow="1" w:lastRow="0" w:firstColumn="0" w:lastColumn="0" w:oddVBand="0" w:evenVBand="0" w:oddHBand="0" w:evenHBand="0" w:firstRowFirstColumn="0" w:firstRowLastColumn="0" w:lastRowFirstColumn="0" w:lastRowLastColumn="0"/>
+          <w:tblHeader/>
         </w:trPr>
         <w:tc>
           <w:tcPr>
             <w:tcW w:w="4319" w:type="dxa"/>
             <w:tcBorders>
               <w:bottom w:val="single" w:sz="6" w:space="0" w:color="000000"/>
-              <w:insideH w:val="single" w:sz="6" w:space="0" w:color="000000"/>
             </w:tcBorders>
-            <w:shd w:fill="auto" w:val="clear"/>
-            <w:vAlign w:val="bottom"/>
+            <w:shd w:val="clear" w:color="auto" w:fill="auto"/>
           </w:tcPr>
           <w:p>
             <w:pPr>
-              <w:pStyle w:val="Compact"/>
-              <w:spacing w:before="36" w:after="36"/>
-              <w:jc w:val="left"/>
-              <w:rPr/>
+              <w:pStyle w:val="TableContents"/>
             </w:pPr>
             <w:r>
-              <w:rPr/>
               <w:t>XXXXXXXXXXXXXXXXXXXXXXXXXXXXXXXXXXXXXXXXXXXXXXXXXXXXXXXX</w:t>
             </w:r>
           </w:p>
@@ -318,46 +313,37 @@
             <w:tcW w:w="4320" w:type="dxa"/>
             <w:tcBorders>
               <w:bottom w:val="single" w:sz="6" w:space="0" w:color="000000"/>
-              <w:insideH w:val="single" w:sz="6" w:space="0" w:color="000000"/>
             </w:tcBorders>
-            <w:shd w:fill="auto" w:val="clear"/>
-            <w:vAlign w:val="bottom"/>
+            <w:shd w:val="clear" w:color="auto" w:fill="auto"/>
           </w:tcPr>
           <w:p>
             <w:pPr>
-              <w:pStyle w:val="Compact"/>
-              <w:spacing w:before="36" w:after="36"/>
-              <w:jc w:val="left"/>
-              <w:rPr/>
+              <w:pStyle w:val="TableContents"/>
             </w:pPr>
             <w:r>
-              <w:rPr/>
-              <w:t>YYYYYYYYYYYYYYYYYYYYYYYYYYYYYYYYYYYYYYYYYYYYYYYYYYYYYYYY</w:t>
+              <w:t>YYYYYYYYYYYY</w:t>
+            </w:r>
+            <w:r>
+              <w:t>YYYYYYYYYYYYYYYYYYYYYYYYYYYYYYYYYYYYYYYYYYYY</w:t>
             </w:r>
           </w:p>
         </w:tc>
       </w:tr>
       <w:tr>
-        <w:trPr/>
         <w:tc>
           <w:tcPr>
             <w:tcW w:w="4319" w:type="dxa"/>
             <w:tcBorders>
               <w:top w:val="single" w:sz="6" w:space="0" w:color="000000"/>
               <w:bottom w:val="single" w:sz="6" w:space="0" w:color="000000"/>
-              <w:insideH w:val="single" w:sz="6" w:space="0" w:color="000000"/>
             </w:tcBorders>
-            <w:shd w:fill="auto" w:val="clear"/>
+            <w:shd w:val="clear" w:color="auto" w:fill="auto"/>
           </w:tcPr>
           <w:p>
             <w:pPr>
-              <w:pStyle w:val="Compact"/>
-              <w:spacing w:before="36" w:after="36"/>
-              <w:jc w:val="left"/>
-              <w:rPr/>
+              <w:pStyle w:val="TableContents"/>
             </w:pPr>
             <w:r>
-              <w:rPr/>
               <w:t>LONG_LONG_LONG_LONG_LONG_LONG_LONG_LONG_LONG_LONG_LONG_LONG_LONG_LONG_LONG_LONG_LONG_LONG_LONG</w:t>
             </w:r>
           </w:p>
@@ -368,19 +354,14 @@
             <w:tcBorders>
               <w:top w:val="single" w:sz="6" w:space="0" w:color="000000"/>
               <w:bottom w:val="single" w:sz="6" w:space="0" w:color="000000"/>
-              <w:insideH w:val="single" w:sz="6" w:space="0" w:color="000000"/>
             </w:tcBorders>
-            <w:shd w:fill="auto" w:val="clear"/>
+            <w:shd w:val="clear" w:color="auto" w:fill="auto"/>
           </w:tcPr>
           <w:p>
             <w:pPr>
-              <w:pStyle w:val="Compact"/>
-              <w:spacing w:before="36" w:after="36"/>
-              <w:jc w:val="left"/>
-              <w:rPr/>
+              <w:pStyle w:val="TableContents"/>
             </w:pPr>
             <w:r>
-              <w:rPr/>
               <w:t>LONG_LONG_LONG_LONG_LONG_LONG_LONG_LONG_LONG_LONG_LONG_LONG_LONG_LONG_LONG_LONG_LONG_LONG_LONG</w:t>
             </w:r>
             <w:bookmarkStart w:id="1" w:name="including-plots"/>
@@ -392,78 +373,66 @@
     <w:p>
       <w:pPr>
         <w:pStyle w:val="Heading1"/>
-        <w:rPr/>
-      </w:pPr>
-      <w:r>
-        <w:rPr/>
+      </w:pPr>
+      <w:r>
+        <w:lastRenderedPageBreak/>
         <w:t>Heading 1</w:t>
       </w:r>
     </w:p>
     <w:p>
       <w:pPr>
         <w:pStyle w:val="Heading2"/>
-        <w:rPr/>
-      </w:pPr>
-      <w:r>
-        <w:rPr/>
+      </w:pPr>
+      <w:r>
         <w:t>Heading 2</w:t>
       </w:r>
     </w:p>
     <w:p>
       <w:pPr>
         <w:pStyle w:val="Heading3"/>
-        <w:rPr/>
-      </w:pPr>
-      <w:r>
-        <w:rPr/>
+      </w:pPr>
+      <w:r>
         <w:t>Heading 3</w:t>
       </w:r>
     </w:p>
     <w:p>
       <w:pPr>
         <w:pStyle w:val="Heading4"/>
-        <w:rPr/>
-      </w:pPr>
-      <w:r>
-        <w:rPr/>
+      </w:pPr>
+      <w:r>
         <w:t>Heading 4</w:t>
       </w:r>
     </w:p>
     <w:p>
       <w:pPr>
         <w:pStyle w:val="Heading5"/>
-        <w:rPr/>
-      </w:pPr>
-      <w:r>
-        <w:rPr/>
+      </w:pPr>
+      <w:r>
         <w:t>Heading 5</w:t>
       </w:r>
     </w:p>
     <w:p>
       <w:pPr>
-        <w:pStyle w:val="Normal"/>
         <w:numPr>
           <w:ilvl w:val="0"/>
           <w:numId w:val="2"/>
         </w:numPr>
-        <w:rPr/>
-      </w:pPr>
-      <w:r>
-        <w:rPr/>
-        <w:t>A ‘molecular barcode’ identifying SNPs specific to existing MTBC clades, as well as extensions to the lineage system.</w:t>
-      </w:r>
-    </w:p>
-    <w:p>
-      <w:pPr>
-        <w:pStyle w:val="Normal"/>
+      </w:pPr>
+      <w:r>
+        <w:t xml:space="preserve">A ‘molecular barcode’ identifying SNPs specific to existing MTBC clades, as well as extensions to the lineage </w:t>
+      </w:r>
+      <w:r>
+        <w:t>system.</w:t>
+      </w:r>
+    </w:p>
+    <w:p>
+      <w:pPr>
         <w:numPr>
           <w:ilvl w:val="0"/>
           <w:numId w:val="2"/>
         </w:numPr>
-        <w:rPr/>
-      </w:pPr>
-      <w:r>
-        <w:rPr/>
+      </w:pPr>
+      <w:r>
         <w:t xml:space="preserve">New software updating </w:t>
       </w:r>
       <w:r>
@@ -474,22 +443,39 @@
         <w:t>in silico</w:t>
       </w:r>
       <w:r>
-        <w:rPr/>
-        <w:t xml:space="preserve"> prediction of spoligotypes (‘SpolPred2’) and association of lineages in (1) to spoligotypes.</w:t>
-      </w:r>
-    </w:p>
-    <w:p>
-      <w:pPr>
-        <w:pStyle w:val="Normal"/>
+        <w:t xml:space="preserve"> prediction of </w:t>
+      </w:r>
+      <w:proofErr w:type="spellStart"/>
+      <w:r>
+        <w:t>spoligotypes</w:t>
+      </w:r>
+      <w:proofErr w:type="spellEnd"/>
+      <w:r>
+        <w:t xml:space="preserve"> (‘SpolPred2’) and association of lineages in (1) to </w:t>
+      </w:r>
+      <w:proofErr w:type="spellStart"/>
+      <w:r>
+        <w:t>spoligotypes</w:t>
+      </w:r>
+      <w:proofErr w:type="spellEnd"/>
+      <w:r>
+        <w:t>.</w:t>
+      </w:r>
+    </w:p>
+    <w:p>
+      <w:pPr>
         <w:numPr>
           <w:ilvl w:val="0"/>
           <w:numId w:val="2"/>
         </w:numPr>
-        <w:rPr/>
-      </w:pPr>
-      <w:r>
-        <w:rPr/>
-        <w:t xml:space="preserve">Characterisation of </w:t>
+      </w:pPr>
+      <w:proofErr w:type="spellStart"/>
+      <w:r>
+        <w:t>Characterisation</w:t>
+      </w:r>
+      <w:proofErr w:type="spellEnd"/>
+      <w:r>
+        <w:t xml:space="preserve"> of </w:t>
       </w:r>
       <w:r>
         <w:rPr>
@@ -499,220 +485,255 @@
         <w:t>Mtb</w:t>
       </w:r>
       <w:r>
-        <w:rPr/>
         <w:t xml:space="preserve"> drug resistance and transmission in Pakistan.</w:t>
       </w:r>
     </w:p>
     <w:p>
       <w:pPr>
-        <w:pStyle w:val="Normal"/>
         <w:numPr>
           <w:ilvl w:val="0"/>
           <w:numId w:val="2"/>
         </w:numPr>
-        <w:rPr/>
-      </w:pPr>
-      <w:r>
-        <w:rPr/>
-        <w:t>Detection of new resistance mutations from the presence of compensatory mutations.</w:t>
-      </w:r>
-    </w:p>
-    <w:p>
-      <w:pPr>
-        <w:pStyle w:val="Normal"/>
+      </w:pPr>
+      <w:r>
+        <w:t>Detection of new resistance mutations from the presen</w:t>
+      </w:r>
+      <w:r>
+        <w:t>ce of compensatory mutations.</w:t>
+      </w:r>
+    </w:p>
+    <w:p>
+      <w:pPr>
         <w:numPr>
           <w:ilvl w:val="0"/>
           <w:numId w:val="1"/>
         </w:numPr>
-        <w:rPr/>
-      </w:pPr>
-      <w:r>
-        <w:rPr/>
+      </w:pPr>
+      <w:r>
         <w:t>Bullet</w:t>
       </w:r>
     </w:p>
     <w:p>
       <w:pPr>
-        <w:pStyle w:val="Normal"/>
         <w:numPr>
           <w:ilvl w:val="0"/>
           <w:numId w:val="1"/>
         </w:numPr>
-        <w:rPr/>
-      </w:pPr>
-      <w:r>
-        <w:rPr/>
+      </w:pPr>
+      <w:r>
         <w:t>point</w:t>
       </w:r>
     </w:p>
     <w:p>
       <w:pPr>
-        <w:pStyle w:val="Normal"/>
         <w:numPr>
           <w:ilvl w:val="0"/>
           <w:numId w:val="1"/>
         </w:numPr>
-        <w:rPr/>
-      </w:pPr>
-      <w:r>
-        <w:rPr/>
+      </w:pPr>
+      <w:r>
         <w:t>list</w:t>
       </w:r>
     </w:p>
     <w:p>
       <w:pPr>
-        <w:pStyle w:val="Normal"/>
         <w:numPr>
           <w:ilvl w:val="0"/>
           <w:numId w:val="1"/>
         </w:numPr>
-        <w:rPr/>
-      </w:pPr>
-      <w:r>
-        <w:rPr/>
+      </w:pPr>
+      <w:r>
         <w:t>with</w:t>
       </w:r>
     </w:p>
     <w:p>
       <w:pPr>
-        <w:pStyle w:val="Normal"/>
         <w:numPr>
           <w:ilvl w:val="0"/>
           <w:numId w:val="1"/>
         </w:numPr>
-        <w:rPr/>
-      </w:pPr>
-      <w:r>
-        <w:rPr/>
+      </w:pPr>
+      <w:r>
         <w:t>dashes</w:t>
       </w:r>
     </w:p>
     <w:p>
       <w:pPr>
-        <w:pStyle w:val="Normal"/>
         <w:numPr>
           <w:ilvl w:val="0"/>
           <w:numId w:val="1"/>
         </w:numPr>
-        <w:rPr/>
-      </w:pPr>
-      <w:r>
-        <w:rPr/>
+      </w:pPr>
+      <w:r>
         <w:t>Bullet</w:t>
       </w:r>
     </w:p>
     <w:p>
       <w:pPr>
-        <w:pStyle w:val="Normal"/>
         <w:numPr>
           <w:ilvl w:val="0"/>
           <w:numId w:val="1"/>
         </w:numPr>
-        <w:rPr/>
-      </w:pPr>
-      <w:r>
-        <w:rPr/>
+      </w:pPr>
+      <w:r>
         <w:t>point</w:t>
       </w:r>
     </w:p>
     <w:p>
       <w:pPr>
-        <w:pStyle w:val="Normal"/>
         <w:numPr>
           <w:ilvl w:val="0"/>
           <w:numId w:val="1"/>
         </w:numPr>
-        <w:rPr/>
-      </w:pPr>
-      <w:r>
-        <w:rPr/>
+      </w:pPr>
+      <w:r>
         <w:t>list</w:t>
       </w:r>
     </w:p>
     <w:p>
       <w:pPr>
-        <w:pStyle w:val="Normal"/>
         <w:numPr>
           <w:ilvl w:val="0"/>
           <w:numId w:val="1"/>
         </w:numPr>
-        <w:rPr/>
-      </w:pPr>
-      <w:r>
-        <w:rPr/>
+      </w:pPr>
+      <w:r>
         <w:t>with</w:t>
       </w:r>
     </w:p>
     <w:p>
       <w:pPr>
-        <w:pStyle w:val="Normal"/>
         <w:numPr>
           <w:ilvl w:val="0"/>
           <w:numId w:val="1"/>
         </w:numPr>
-        <w:rPr/>
-      </w:pPr>
-      <w:r>
-        <w:rPr/>
+      </w:pPr>
+      <w:r>
         <w:t>asterisks</w:t>
       </w:r>
     </w:p>
     <w:p>
       <w:pPr>
         <w:pStyle w:val="FirstParagraph"/>
-        <w:rPr/>
-      </w:pPr>
-      <w:r>
-        <w:rPr/>
+      </w:pPr>
+      <w:r>
         <w:t>Here is a reference [1]</w:t>
       </w:r>
     </w:p>
     <w:p>
       <w:pPr>
         <w:pStyle w:val="FirstParagraph"/>
-        <w:rPr/>
-      </w:pPr>
-      <w:r>
-        <w:rPr/>
-      </w:r>
+      </w:pPr>
     </w:p>
     <w:p>
       <w:pPr>
         <w:pStyle w:val="Heading1"/>
-        <w:rPr/>
-      </w:pPr>
-      <w:r>
-        <w:rPr/>
+      </w:pPr>
+      <w:r>
+        <w:lastRenderedPageBreak/>
         <w:t>REFERENCES</w:t>
       </w:r>
     </w:p>
     <w:p>
       <w:pPr>
         <w:pStyle w:val="Bibliography"/>
-        <w:spacing w:before="0" w:after="200"/>
-        <w:rPr/>
-      </w:pPr>
-      <w:r>
-        <w:rPr/>
-        <w:t>1. Napier G, Campino S, Merid Y, Abebe M, Woldeamanuel Y, Aseffa A, et al. Robust barcoding and identification of Mycobacterium tuberculosis lineages for epidemiological and clinical studies. Genome Medicine. 2020;12:114.</w:t>
+      </w:pPr>
+      <w:r>
+        <w:t xml:space="preserve">1. Napier G, </w:t>
+      </w:r>
+      <w:proofErr w:type="spellStart"/>
+      <w:r>
+        <w:t>Campino</w:t>
+      </w:r>
+      <w:proofErr w:type="spellEnd"/>
+      <w:r>
+        <w:t xml:space="preserve"> S, </w:t>
+      </w:r>
+      <w:proofErr w:type="spellStart"/>
+      <w:r>
+        <w:t>Merid</w:t>
+      </w:r>
+      <w:proofErr w:type="spellEnd"/>
+      <w:r>
+        <w:t xml:space="preserve"> Y, Abebe M, </w:t>
+      </w:r>
+      <w:proofErr w:type="spellStart"/>
+      <w:r>
+        <w:t>Woldeamanuel</w:t>
+      </w:r>
+      <w:proofErr w:type="spellEnd"/>
+      <w:r>
+        <w:t xml:space="preserve"> Y, </w:t>
+      </w:r>
+      <w:proofErr w:type="spellStart"/>
+      <w:r>
+        <w:t>Aseffa</w:t>
+      </w:r>
+      <w:proofErr w:type="spellEnd"/>
+      <w:r>
+        <w:t xml:space="preserve"> A, et al. Robust barcoding and identification of </w:t>
+      </w:r>
+      <w:r>
+        <w:t>Mycobacterium tuberculosis lineages for epidemiological and clinical studies. Genome Medicine. 2020;12:114.</w:t>
       </w:r>
     </w:p>
     <w:sectPr>
-      <w:type w:val="nextPage"/>
       <w:pgSz w:w="12240" w:h="15840"/>
-      <w:pgMar w:left="1800" w:right="1800" w:header="0" w:top="1440" w:footer="0" w:bottom="1440" w:gutter="0"/>
-      <w:pgNumType w:fmt="decimal"/>
-      <w:formProt w:val="false"/>
-      <w:textDirection w:val="lrTb"/>
-      <w:docGrid w:type="default" w:linePitch="100" w:charSpace="4096"/>
+      <w:pgMar w:top="1440" w:right="1800" w:bottom="1440" w:left="1800" w:header="0" w:footer="0" w:gutter="0"/>
+      <w:cols w:space="720"/>
+      <w:formProt w:val="0"/>
+      <w:docGrid w:linePitch="100" w:charSpace="4096"/>
     </w:sectPr>
   </w:body>
 </w:document>
 </file>
 
 <file path=word/numbering.xml><?xml version="1.0" encoding="utf-8"?>
-<w:numbering xmlns:w="http://schemas.openxmlformats.org/wordprocessingml/2006/main" xmlns:o="urn:schemas-microsoft-com:office:office" xmlns:r="http://schemas.openxmlformats.org/officeDocument/2006/relationships" xmlns:v="urn:schemas-microsoft-com:vml">
-  <w:abstractNum w:abstractNumId="1">
+<w:numbering xmlns:wpc="http://schemas.microsoft.com/office/word/2010/wordprocessingCanvas" xmlns:cx="http://schemas.microsoft.com/office/drawing/2014/chartex" xmlns:cx1="http://schemas.microsoft.com/office/drawing/2015/9/8/chartex" xmlns:cx2="http://schemas.microsoft.com/office/drawing/2015/10/21/chartex" xmlns:cx3="http://schemas.microsoft.com/office/drawing/2016/5/9/chartex" xmlns:cx4="http://schemas.microsoft.com/office/drawing/2016/5/10/chartex" xmlns:cx5="http://schemas.microsoft.com/office/drawing/2016/5/11/chartex" xmlns:cx6="http://schemas.microsoft.com/office/drawing/2016/5/12/chartex" xmlns:cx7="http://schemas.microsoft.com/office/drawing/2016/5/13/chartex" xmlns:cx8="http://schemas.microsoft.com/office/drawing/2016/5/14/chartex" xmlns:mc="http://schemas.openxmlformats.org/markup-compatibility/2006" xmlns:aink="http://schemas.microsoft.com/office/drawing/2016/ink" xmlns:am3d="http://schemas.microsoft.com/office/drawing/2017/model3d" xmlns:o="urn:schemas-microsoft-com:office:office" xmlns:r="http://schemas.openxmlformats.org/officeDocument/2006/relationships" xmlns:m="http://schemas.openxmlformats.org/officeDocument/2006/math" xmlns:v="urn:schemas-microsoft-com:vml" xmlns:wp14="http://schemas.microsoft.com/office/word/2010/wordprocessingDrawing" xmlns:wp="http://schemas.openxmlformats.org/drawingml/2006/wordprocessingDrawing" xmlns:w10="urn:schemas-microsoft-com:office:word" xmlns:w="http://schemas.openxmlformats.org/wordprocessingml/2006/main" xmlns:w14="http://schemas.microsoft.com/office/word/2010/wordml" xmlns:w15="http://schemas.microsoft.com/office/word/2012/wordml" xmlns:w16cex="http://schemas.microsoft.com/office/word/2018/wordml/cex" xmlns:w16cid="http://schemas.microsoft.com/office/word/2016/wordml/cid" xmlns:w16="http://schemas.microsoft.com/office/word/2018/wordml" xmlns:w16se="http://schemas.microsoft.com/office/word/2015/wordml/symex" xmlns:wpg="http://schemas.microsoft.com/office/word/2010/wordprocessingGroup" xmlns:wpi="http://schemas.microsoft.com/office/word/2010/wordprocessingInk" xmlns:wne="http://schemas.microsoft.com/office/word/2006/wordml" xmlns:wps="http://schemas.microsoft.com/office/word/2010/wordprocessingShape" mc:Ignorable="w14 w15 w16se w16cid w16 w16cex wp14">
+  <w:abstractNum w:abstractNumId="0" w15:restartNumberingAfterBreak="0">
+    <w:nsid w:val="FFFFFF80"/>
+    <w:multiLevelType w:val="singleLevel"/>
+    <w:tmpl w:val="FED83BFC"/>
+    <w:lvl w:ilvl="0">
+      <w:start w:val="1"/>
+      <w:numFmt w:val="bullet"/>
+      <w:lvlText w:val=""/>
+      <w:lvlJc w:val="left"/>
+      <w:pPr>
+        <w:tabs>
+          <w:tab w:val="num" w:pos="1492"/>
+        </w:tabs>
+        <w:ind w:left="1492" w:hanging="360"/>
+      </w:pPr>
+      <w:rPr>
+        <w:rFonts w:ascii="Symbol" w:hAnsi="Symbol" w:hint="default"/>
+      </w:rPr>
+    </w:lvl>
+  </w:abstractNum>
+  <w:abstractNum w:abstractNumId="1" w15:restartNumberingAfterBreak="0">
+    <w:nsid w:val="FFFFFF81"/>
+    <w:multiLevelType w:val="singleLevel"/>
+    <w:tmpl w:val="A4665316"/>
+    <w:lvl w:ilvl="0">
+      <w:start w:val="1"/>
+      <w:numFmt w:val="bullet"/>
+      <w:lvlText w:val=""/>
+      <w:lvlJc w:val="left"/>
+      <w:pPr>
+        <w:tabs>
+          <w:tab w:val="num" w:pos="1209"/>
+        </w:tabs>
+        <w:ind w:left="1209" w:hanging="360"/>
+      </w:pPr>
+      <w:rPr>
+        <w:rFonts w:ascii="Symbol" w:hAnsi="Symbol" w:hint="default"/>
+      </w:rPr>
+    </w:lvl>
+  </w:abstractNum>
+  <w:abstractNum w:abstractNumId="2" w15:restartNumberingAfterBreak="0">
+    <w:nsid w:val="240D358E"/>
+    <w:multiLevelType w:val="multilevel"/>
+    <w:tmpl w:val="B12424DC"/>
     <w:lvl w:ilvl="0">
       <w:start w:val="1"/>
       <w:numFmt w:val="bullet"/>
@@ -822,7 +843,10 @@
       </w:rPr>
     </w:lvl>
   </w:abstractNum>
-  <w:abstractNum w:abstractNumId="2">
+  <w:abstractNum w:abstractNumId="3" w15:restartNumberingAfterBreak="0">
+    <w:nsid w:val="43ED1BFC"/>
+    <w:multiLevelType w:val="multilevel"/>
+    <w:tmpl w:val="753CDE0C"/>
     <w:lvl w:ilvl="0">
       <w:start w:val="1"/>
       <w:numFmt w:val="decimal"/>
@@ -905,7 +929,10 @@
       </w:pPr>
     </w:lvl>
   </w:abstractNum>
-  <w:abstractNum w:abstractNumId="3">
+  <w:abstractNum w:abstractNumId="4" w15:restartNumberingAfterBreak="0">
+    <w:nsid w:val="7D433C66"/>
+    <w:multiLevelType w:val="multilevel"/>
+    <w:tmpl w:val="8B688D84"/>
     <w:lvl w:ilvl="0">
       <w:start w:val="1"/>
       <w:numFmt w:val="none"/>
@@ -913,7 +940,7 @@
       <w:lvlText w:val=""/>
       <w:lvlJc w:val="left"/>
       <w:pPr>
-        <w:ind w:left="0" w:hanging="0"/>
+        <w:ind w:left="0" w:firstLine="0"/>
       </w:pPr>
     </w:lvl>
     <w:lvl w:ilvl="1">
@@ -923,7 +950,7 @@
       <w:lvlText w:val=""/>
       <w:lvlJc w:val="left"/>
       <w:pPr>
-        <w:ind w:left="0" w:hanging="0"/>
+        <w:ind w:left="0" w:firstLine="0"/>
       </w:pPr>
     </w:lvl>
     <w:lvl w:ilvl="2">
@@ -933,7 +960,7 @@
       <w:lvlText w:val=""/>
       <w:lvlJc w:val="left"/>
       <w:pPr>
-        <w:ind w:left="0" w:hanging="0"/>
+        <w:ind w:left="0" w:firstLine="0"/>
       </w:pPr>
     </w:lvl>
     <w:lvl w:ilvl="3">
@@ -943,7 +970,7 @@
       <w:lvlText w:val=""/>
       <w:lvlJc w:val="left"/>
       <w:pPr>
-        <w:ind w:left="0" w:hanging="0"/>
+        <w:ind w:left="0" w:firstLine="0"/>
       </w:pPr>
     </w:lvl>
     <w:lvl w:ilvl="4">
@@ -953,7 +980,7 @@
       <w:lvlText w:val=""/>
       <w:lvlJc w:val="left"/>
       <w:pPr>
-        <w:ind w:left="0" w:hanging="0"/>
+        <w:ind w:left="0" w:firstLine="0"/>
       </w:pPr>
     </w:lvl>
     <w:lvl w:ilvl="5">
@@ -963,7 +990,7 @@
       <w:lvlText w:val=""/>
       <w:lvlJc w:val="left"/>
       <w:pPr>
-        <w:ind w:left="0" w:hanging="0"/>
+        <w:ind w:left="0" w:firstLine="0"/>
       </w:pPr>
     </w:lvl>
     <w:lvl w:ilvl="6">
@@ -973,7 +1000,7 @@
       <w:lvlText w:val=""/>
       <w:lvlJc w:val="left"/>
       <w:pPr>
-        <w:ind w:left="0" w:hanging="0"/>
+        <w:ind w:left="0" w:firstLine="0"/>
       </w:pPr>
     </w:lvl>
     <w:lvl w:ilvl="7">
@@ -983,7 +1010,7 @@
       <w:lvlText w:val=""/>
       <w:lvlJc w:val="left"/>
       <w:pPr>
-        <w:ind w:left="0" w:hanging="0"/>
+        <w:ind w:left="0" w:firstLine="0"/>
       </w:pPr>
     </w:lvl>
     <w:lvl w:ilvl="8">
@@ -993,69 +1020,396 @@
       <w:lvlText w:val=""/>
       <w:lvlJc w:val="left"/>
       <w:pPr>
-        <w:ind w:left="0" w:hanging="0"/>
+        <w:ind w:left="0" w:firstLine="0"/>
       </w:pPr>
     </w:lvl>
   </w:abstractNum>
   <w:num w:numId="1">
-    <w:abstractNumId w:val="1"/>
+    <w:abstractNumId w:val="2"/>
   </w:num>
   <w:num w:numId="2">
-    <w:abstractNumId w:val="2"/>
+    <w:abstractNumId w:val="3"/>
   </w:num>
   <w:num w:numId="3">
-    <w:abstractNumId w:val="3"/>
+    <w:abstractNumId w:val="4"/>
+  </w:num>
+  <w:num w:numId="4">
+    <w:abstractNumId w:val="0"/>
+  </w:num>
+  <w:num w:numId="5">
+    <w:abstractNumId w:val="1"/>
   </w:num>
 </w:numbering>
 </file>
 
 <file path=word/styles.xml><?xml version="1.0" encoding="utf-8"?>
-<w:styles xmlns:w="http://schemas.openxmlformats.org/wordprocessingml/2006/main" xmlns:w14="http://schemas.microsoft.com/office/word/2010/wordml" xmlns:mc="http://schemas.openxmlformats.org/markup-compatibility/2006" mc:Ignorable="w14">
+<w:styles xmlns:mc="http://schemas.openxmlformats.org/markup-compatibility/2006" xmlns:r="http://schemas.openxmlformats.org/officeDocument/2006/relationships" xmlns:w="http://schemas.openxmlformats.org/wordprocessingml/2006/main" xmlns:w14="http://schemas.microsoft.com/office/word/2010/wordml" xmlns:w15="http://schemas.microsoft.com/office/word/2012/wordml" xmlns:w16cex="http://schemas.microsoft.com/office/word/2018/wordml/cex" xmlns:w16cid="http://schemas.microsoft.com/office/word/2016/wordml/cid" xmlns:w16="http://schemas.microsoft.com/office/word/2018/wordml" xmlns:w16se="http://schemas.microsoft.com/office/word/2015/wordml/symex" mc:Ignorable="w14 w15 w16se w16cid w16 w16cex">
   <w:docDefaults>
     <w:rPrDefault>
       <w:rPr>
-        <w:rFonts w:ascii="Cambria" w:hAnsi="Cambria" w:eastAsia="Cambria" w:cs="" w:asciiTheme="minorHAnsi" w:cstheme="minorBidi" w:eastAsiaTheme="minorHAnsi" w:hAnsiTheme="minorHAnsi"/>
+        <w:rFonts w:asciiTheme="minorHAnsi" w:eastAsiaTheme="minorHAnsi" w:hAnsiTheme="minorHAnsi" w:cstheme="minorBidi"/>
         <w:sz w:val="24"/>
         <w:szCs w:val="24"/>
         <w:lang w:val="en-US" w:eastAsia="en-US" w:bidi="ar-SA"/>
       </w:rPr>
     </w:rPrDefault>
-    <w:pPrDefault>
-      <w:pPr/>
-    </w:pPrDefault>
+    <w:pPrDefault/>
   </w:docDefaults>
-  <w:latentStyles w:defLockedState="0" w:defUIPriority="0" w:defSemiHidden="0" w:defUnhideWhenUsed="0" w:defQFormat="0" w:count="276"/>
-  <w:style w:type="paragraph" w:styleId="Normal" w:default="1">
+  <w:latentStyles w:defLockedState="0" w:defUIPriority="0" w:defSemiHidden="0" w:defUnhideWhenUsed="0" w:defQFormat="0" w:count="376">
+    <w:lsdException w:name="heading 5" w:semiHidden="1" w:unhideWhenUsed="1"/>
+    <w:lsdException w:name="index 2" w:semiHidden="1" w:unhideWhenUsed="1"/>
+    <w:lsdException w:name="index 3" w:semiHidden="1" w:unhideWhenUsed="1"/>
+    <w:lsdException w:name="index 4" w:semiHidden="1" w:unhideWhenUsed="1"/>
+    <w:lsdException w:name="index 5" w:semiHidden="1" w:unhideWhenUsed="1"/>
+    <w:lsdException w:name="index 6" w:semiHidden="1" w:unhideWhenUsed="1"/>
+    <w:lsdException w:name="index 7" w:semiHidden="1" w:unhideWhenUsed="1"/>
+    <w:lsdException w:name="index 8" w:semiHidden="1" w:unhideWhenUsed="1"/>
+    <w:lsdException w:name="index 9" w:semiHidden="1" w:unhideWhenUsed="1"/>
+    <w:lsdException w:name="toc 1" w:semiHidden="1" w:unhideWhenUsed="1"/>
+    <w:lsdException w:name="toc 2" w:semiHidden="1" w:unhideWhenUsed="1"/>
+    <w:lsdException w:name="toc 3" w:semiHidden="1" w:unhideWhenUsed="1"/>
+    <w:lsdException w:name="toc 4" w:semiHidden="1" w:unhideWhenUsed="1"/>
+    <w:lsdException w:name="toc 5" w:semiHidden="1" w:unhideWhenUsed="1"/>
+    <w:lsdException w:name="toc 6" w:semiHidden="1" w:unhideWhenUsed="1"/>
+    <w:lsdException w:name="toc 7" w:semiHidden="1" w:unhideWhenUsed="1"/>
+    <w:lsdException w:name="toc 8" w:semiHidden="1" w:unhideWhenUsed="1"/>
+    <w:lsdException w:name="toc 9" w:semiHidden="1" w:unhideWhenUsed="1"/>
+    <w:lsdException w:name="Normal Indent" w:semiHidden="1" w:unhideWhenUsed="1"/>
+    <w:lsdException w:name="footnote text" w:semiHidden="1" w:unhideWhenUsed="1"/>
+    <w:lsdException w:name="annotation text" w:semiHidden="1" w:unhideWhenUsed="1"/>
+    <w:lsdException w:name="header" w:semiHidden="1" w:unhideWhenUsed="1"/>
+    <w:lsdException w:name="footer" w:semiHidden="1" w:unhideWhenUsed="1"/>
+    <w:lsdException w:name="index heading" w:semiHidden="1" w:unhideWhenUsed="1"/>
+    <w:lsdException w:name="caption" w:semiHidden="1" w:unhideWhenUsed="1"/>
+    <w:lsdException w:name="table of figures" w:semiHidden="1" w:unhideWhenUsed="1"/>
+    <w:lsdException w:name="envelope address" w:semiHidden="1" w:unhideWhenUsed="1"/>
+    <w:lsdException w:name="envelope return" w:semiHidden="1" w:unhideWhenUsed="1"/>
+    <w:lsdException w:name="footnote reference" w:semiHidden="1" w:unhideWhenUsed="1"/>
+    <w:lsdException w:name="annotation reference" w:semiHidden="1" w:unhideWhenUsed="1"/>
+    <w:lsdException w:name="line number" w:semiHidden="1" w:unhideWhenUsed="1"/>
+    <w:lsdException w:name="page number" w:semiHidden="1" w:unhideWhenUsed="1"/>
+    <w:lsdException w:name="endnote reference" w:semiHidden="1" w:unhideWhenUsed="1"/>
+    <w:lsdException w:name="endnote text" w:semiHidden="1" w:unhideWhenUsed="1"/>
+    <w:lsdException w:name="table of authorities" w:semiHidden="1" w:unhideWhenUsed="1"/>
+    <w:lsdException w:name="macro" w:semiHidden="1" w:unhideWhenUsed="1"/>
+    <w:lsdException w:name="toa heading" w:semiHidden="1" w:unhideWhenUsed="1"/>
+    <w:lsdException w:name="List" w:semiHidden="1" w:unhideWhenUsed="1"/>
+    <w:lsdException w:name="List Bullet" w:semiHidden="1" w:unhideWhenUsed="1"/>
+    <w:lsdException w:name="List Number" w:semiHidden="1" w:unhideWhenUsed="1"/>
+    <w:lsdException w:name="List 2" w:semiHidden="1" w:unhideWhenUsed="1"/>
+    <w:lsdException w:name="List 3" w:semiHidden="1" w:unhideWhenUsed="1"/>
+    <w:lsdException w:name="List 4" w:semiHidden="1" w:unhideWhenUsed="1"/>
+    <w:lsdException w:name="List Bullet 2" w:semiHidden="1" w:unhideWhenUsed="1"/>
+    <w:lsdException w:name="List Bullet 3" w:semiHidden="1" w:unhideWhenUsed="1"/>
+    <w:lsdException w:name="List Number 2" w:semiHidden="1" w:unhideWhenUsed="1"/>
+    <w:lsdException w:name="List Number 3" w:semiHidden="1" w:unhideWhenUsed="1"/>
+    <w:lsdException w:name="List Number 4" w:semiHidden="1" w:unhideWhenUsed="1"/>
+    <w:lsdException w:name="List Number 5" w:semiHidden="1" w:unhideWhenUsed="1"/>
+    <w:lsdException w:name="Closing" w:semiHidden="1" w:unhideWhenUsed="1"/>
+    <w:lsdException w:name="Signature" w:semiHidden="1" w:unhideWhenUsed="1"/>
+    <w:lsdException w:name="Default Paragraph Font" w:semiHidden="1" w:unhideWhenUsed="1"/>
+    <w:lsdException w:name="Body Text" w:semiHidden="1" w:unhideWhenUsed="1"/>
+    <w:lsdException w:name="Body Text Indent" w:semiHidden="1" w:unhideWhenUsed="1"/>
+    <w:lsdException w:name="List Continue" w:semiHidden="1" w:unhideWhenUsed="1"/>
+    <w:lsdException w:name="List Continue 2" w:semiHidden="1" w:unhideWhenUsed="1"/>
+    <w:lsdException w:name="List Continue 3" w:semiHidden="1" w:unhideWhenUsed="1"/>
+    <w:lsdException w:name="List Continue 4" w:semiHidden="1" w:unhideWhenUsed="1"/>
+    <w:lsdException w:name="List Continue 5" w:semiHidden="1" w:unhideWhenUsed="1"/>
+    <w:lsdException w:name="Message Header" w:semiHidden="1" w:unhideWhenUsed="1"/>
+    <w:lsdException w:name="Salutation" w:semiHidden="1" w:unhideWhenUsed="1"/>
+    <w:lsdException w:name="Date" w:semiHidden="1" w:unhideWhenUsed="1"/>
+    <w:lsdException w:name="Body Text First Indent" w:semiHidden="1" w:unhideWhenUsed="1"/>
+    <w:lsdException w:name="Body Text Indent 2" w:semiHidden="1" w:unhideWhenUsed="1"/>
+    <w:lsdException w:name="Body Text Indent 3" w:semiHidden="1" w:unhideWhenUsed="1"/>
+    <w:lsdException w:name="Block Text" w:semiHidden="1" w:unhideWhenUsed="1"/>
+    <w:lsdException w:name="Hyperlink" w:semiHidden="1" w:unhideWhenUsed="1"/>
+    <w:lsdException w:name="FollowedHyperlink" w:semiHidden="1" w:unhideWhenUsed="1"/>
+    <w:lsdException w:name="Document Map" w:semiHidden="1" w:unhideWhenUsed="1"/>
+    <w:lsdException w:name="Plain Text" w:semiHidden="1" w:unhideWhenUsed="1"/>
+    <w:lsdException w:name="E-mail Signature" w:semiHidden="1" w:unhideWhenUsed="1"/>
+    <w:lsdException w:name="HTML Top of Form" w:semiHidden="1" w:unhideWhenUsed="1"/>
+    <w:lsdException w:name="HTML Bottom of Form" w:semiHidden="1" w:unhideWhenUsed="1"/>
+    <w:lsdException w:name="Normal (Web)" w:semiHidden="1" w:unhideWhenUsed="1"/>
+    <w:lsdException w:name="HTML Acronym" w:semiHidden="1" w:unhideWhenUsed="1"/>
+    <w:lsdException w:name="HTML Address" w:semiHidden="1" w:unhideWhenUsed="1"/>
+    <w:lsdException w:name="HTML Cite" w:semiHidden="1" w:unhideWhenUsed="1"/>
+    <w:lsdException w:name="HTML Code" w:semiHidden="1" w:unhideWhenUsed="1"/>
+    <w:lsdException w:name="HTML Definition" w:semiHidden="1" w:unhideWhenUsed="1"/>
+    <w:lsdException w:name="HTML Keyboard" w:semiHidden="1" w:unhideWhenUsed="1"/>
+    <w:lsdException w:name="HTML Preformatted" w:semiHidden="1" w:unhideWhenUsed="1"/>
+    <w:lsdException w:name="HTML Sample" w:semiHidden="1" w:unhideWhenUsed="1"/>
+    <w:lsdException w:name="HTML Typewriter" w:semiHidden="1" w:unhideWhenUsed="1"/>
+    <w:lsdException w:name="HTML Variable" w:semiHidden="1" w:unhideWhenUsed="1"/>
+    <w:lsdException w:name="Normal Table" w:semiHidden="1" w:unhideWhenUsed="1"/>
+    <w:lsdException w:name="annotation subject" w:semiHidden="1" w:unhideWhenUsed="1"/>
+    <w:lsdException w:name="No List" w:semiHidden="1" w:unhideWhenUsed="1"/>
+    <w:lsdException w:name="Outline List 1" w:semiHidden="1" w:unhideWhenUsed="1"/>
+    <w:lsdException w:name="Outline List 2" w:semiHidden="1" w:unhideWhenUsed="1"/>
+    <w:lsdException w:name="Outline List 3" w:semiHidden="1" w:unhideWhenUsed="1"/>
+    <w:lsdException w:name="Table Simple 1" w:semiHidden="1" w:unhideWhenUsed="1"/>
+    <w:lsdException w:name="Table Simple 2" w:semiHidden="1" w:unhideWhenUsed="1"/>
+    <w:lsdException w:name="Table Simple 3" w:semiHidden="1" w:unhideWhenUsed="1"/>
+    <w:lsdException w:name="Table Classic 1" w:semiHidden="1" w:unhideWhenUsed="1"/>
+    <w:lsdException w:name="Table Classic 2" w:semiHidden="1" w:unhideWhenUsed="1"/>
+    <w:lsdException w:name="Table Classic 3" w:semiHidden="1" w:unhideWhenUsed="1"/>
+    <w:lsdException w:name="Table Classic 4" w:semiHidden="1" w:unhideWhenUsed="1"/>
+    <w:lsdException w:name="Table Colorful 1" w:semiHidden="1" w:unhideWhenUsed="1"/>
+    <w:lsdException w:name="Table Colorful 2" w:semiHidden="1" w:unhideWhenUsed="1"/>
+    <w:lsdException w:name="Table Colorful 3" w:semiHidden="1" w:unhideWhenUsed="1"/>
+    <w:lsdException w:name="Table Columns 1" w:semiHidden="1" w:unhideWhenUsed="1"/>
+    <w:lsdException w:name="Table Columns 2" w:semiHidden="1" w:unhideWhenUsed="1"/>
+    <w:lsdException w:name="Table Columns 3" w:semiHidden="1" w:unhideWhenUsed="1"/>
+    <w:lsdException w:name="Table Columns 4" w:semiHidden="1" w:unhideWhenUsed="1"/>
+    <w:lsdException w:name="Table Columns 5" w:semiHidden="1" w:unhideWhenUsed="1"/>
+    <w:lsdException w:name="Table Grid 1" w:semiHidden="1" w:unhideWhenUsed="1"/>
+    <w:lsdException w:name="Table Grid 2" w:semiHidden="1" w:unhideWhenUsed="1"/>
+    <w:lsdException w:name="Table Grid 3" w:semiHidden="1" w:unhideWhenUsed="1"/>
+    <w:lsdException w:name="Table Grid 4" w:semiHidden="1" w:unhideWhenUsed="1"/>
+    <w:lsdException w:name="Table Grid 5" w:semiHidden="1" w:unhideWhenUsed="1"/>
+    <w:lsdException w:name="Table Grid 6" w:semiHidden="1" w:unhideWhenUsed="1"/>
+    <w:lsdException w:name="Table Grid 7" w:semiHidden="1" w:unhideWhenUsed="1"/>
+    <w:lsdException w:name="Table Grid 8" w:semiHidden="1" w:unhideWhenUsed="1"/>
+    <w:lsdException w:name="Table List 1" w:semiHidden="1" w:unhideWhenUsed="1"/>
+    <w:lsdException w:name="Table List 2" w:semiHidden="1" w:unhideWhenUsed="1"/>
+    <w:lsdException w:name="Table List 3" w:semiHidden="1" w:unhideWhenUsed="1"/>
+    <w:lsdException w:name="Table List 4" w:semiHidden="1" w:unhideWhenUsed="1"/>
+    <w:lsdException w:name="Table List 5" w:semiHidden="1" w:unhideWhenUsed="1"/>
+    <w:lsdException w:name="Table List 6" w:semiHidden="1" w:unhideWhenUsed="1"/>
+    <w:lsdException w:name="Table List 7" w:semiHidden="1" w:unhideWhenUsed="1"/>
+    <w:lsdException w:name="Table List 8" w:semiHidden="1" w:unhideWhenUsed="1"/>
+    <w:lsdException w:name="Table 3D effects 1" w:semiHidden="1" w:unhideWhenUsed="1"/>
+    <w:lsdException w:name="Table 3D effects 2" w:semiHidden="1" w:unhideWhenUsed="1"/>
+    <w:lsdException w:name="Table 3D effects 3" w:semiHidden="1" w:unhideWhenUsed="1"/>
+    <w:lsdException w:name="Table Contemporary" w:semiHidden="1" w:unhideWhenUsed="1"/>
+    <w:lsdException w:name="Table Elegant" w:semiHidden="1" w:unhideWhenUsed="1"/>
+    <w:lsdException w:name="Table Professional" w:semiHidden="1" w:unhideWhenUsed="1"/>
+    <w:lsdException w:name="Table Subtle 1" w:semiHidden="1" w:unhideWhenUsed="1"/>
+    <w:lsdException w:name="Table Subtle 2" w:semiHidden="1" w:unhideWhenUsed="1"/>
+    <w:lsdException w:name="Table Web 1" w:semiHidden="1" w:unhideWhenUsed="1"/>
+    <w:lsdException w:name="Table Web 2" w:semiHidden="1" w:unhideWhenUsed="1"/>
+    <w:lsdException w:name="Table Web 3" w:semiHidden="1" w:unhideWhenUsed="1"/>
+    <w:lsdException w:name="Balloon Text" w:semiHidden="1" w:unhideWhenUsed="1"/>
+    <w:lsdException w:name="Table Theme" w:semiHidden="1" w:unhideWhenUsed="1"/>
+    <w:lsdException w:name="Placeholder Text" w:semiHidden="1"/>
+    <w:lsdException w:name="Light Shading"/>
+    <w:lsdException w:name="Light List"/>
+    <w:lsdException w:name="Medium Grid 3"/>
+    <w:lsdException w:name="Dark List"/>
+    <w:lsdException w:name="Colorful Shading"/>
+    <w:lsdException w:name="Colorful List"/>
+    <w:lsdException w:name="Colorful Grid"/>
+    <w:lsdException w:name="Light Shading Accent 1"/>
+    <w:lsdException w:name="Light List Accent 1"/>
+    <w:lsdException w:name="Light Grid Accent 1"/>
+    <w:lsdException w:name="Medium Shading 1 Accent 1"/>
+    <w:lsdException w:name="Medium Shading 2 Accent 1"/>
+    <w:lsdException w:name="Medium List 1 Accent 1"/>
+    <w:lsdException w:name="Revision" w:semiHidden="1"/>
+    <w:lsdException w:name="Medium List 2 Accent 1"/>
+    <w:lsdException w:name="Medium Grid 1 Accent 1"/>
+    <w:lsdException w:name="Medium Grid 2 Accent 1"/>
+    <w:lsdException w:name="Medium Grid 3 Accent 1"/>
+    <w:lsdException w:name="Dark List Accent 1"/>
+    <w:lsdException w:name="Colorful Shading Accent 1"/>
+    <w:lsdException w:name="Colorful List Accent 1"/>
+    <w:lsdException w:name="Colorful Grid Accent 1"/>
+    <w:lsdException w:name="Light Shading Accent 2"/>
+    <w:lsdException w:name="Light List Accent 2"/>
+    <w:lsdException w:name="Light Grid Accent 2"/>
+    <w:lsdException w:name="Medium Shading 1 Accent 2"/>
+    <w:lsdException w:name="Medium Shading 2 Accent 2"/>
+    <w:lsdException w:name="Medium List 1 Accent 2"/>
+    <w:lsdException w:name="Medium List 2 Accent 2"/>
+    <w:lsdException w:name="Medium Grid 1 Accent 2"/>
+    <w:lsdException w:name="Medium Grid 2 Accent 2"/>
+    <w:lsdException w:name="Medium Grid 3 Accent 2"/>
+    <w:lsdException w:name="Dark List Accent 2"/>
+    <w:lsdException w:name="Colorful Shading Accent 2"/>
+    <w:lsdException w:name="Colorful List Accent 2"/>
+    <w:lsdException w:name="Colorful Grid Accent 2"/>
+    <w:lsdException w:name="Light Shading Accent 3"/>
+    <w:lsdException w:name="Light List Accent 3"/>
+    <w:lsdException w:name="Light Grid Accent 3"/>
+    <w:lsdException w:name="Medium Shading 1 Accent 3"/>
+    <w:lsdException w:name="Medium Shading 2 Accent 3"/>
+    <w:lsdException w:name="Medium List 1 Accent 3"/>
+    <w:lsdException w:name="Medium List 2 Accent 3"/>
+    <w:lsdException w:name="Medium Grid 1 Accent 3"/>
+    <w:lsdException w:name="Medium Grid 2 Accent 3"/>
+    <w:lsdException w:name="Medium Grid 3 Accent 3"/>
+    <w:lsdException w:name="Dark List Accent 3"/>
+    <w:lsdException w:name="Colorful Shading Accent 3"/>
+    <w:lsdException w:name="Colorful List Accent 3"/>
+    <w:lsdException w:name="Colorful Grid Accent 3"/>
+    <w:lsdException w:name="Light Shading Accent 4"/>
+    <w:lsdException w:name="Light List Accent 4"/>
+    <w:lsdException w:name="Light Grid Accent 4"/>
+    <w:lsdException w:name="Medium Shading 1 Accent 4"/>
+    <w:lsdException w:name="Medium Shading 2 Accent 4"/>
+    <w:lsdException w:name="Medium List 1 Accent 4"/>
+    <w:lsdException w:name="Medium List 2 Accent 4"/>
+    <w:lsdException w:name="Medium Grid 1 Accent 4"/>
+    <w:lsdException w:name="Medium Grid 2 Accent 4"/>
+    <w:lsdException w:name="Medium Grid 3 Accent 4"/>
+    <w:lsdException w:name="Dark List Accent 4"/>
+    <w:lsdException w:name="Colorful Shading Accent 4"/>
+    <w:lsdException w:name="Colorful List Accent 4"/>
+    <w:lsdException w:name="Colorful Grid Accent 4"/>
+    <w:lsdException w:name="Light Shading Accent 5"/>
+    <w:lsdException w:name="Light List Accent 5"/>
+    <w:lsdException w:name="Light Grid Accent 5"/>
+    <w:lsdException w:name="Medium Shading 1 Accent 5"/>
+    <w:lsdException w:name="Medium Shading 2 Accent 5"/>
+    <w:lsdException w:name="Medium List 1 Accent 5"/>
+    <w:lsdException w:name="Medium List 2 Accent 5"/>
+    <w:lsdException w:name="Medium Grid 1 Accent 5"/>
+    <w:lsdException w:name="Medium Grid 2 Accent 5"/>
+    <w:lsdException w:name="Medium Grid 3 Accent 5"/>
+    <w:lsdException w:name="Dark List Accent 5"/>
+    <w:lsdException w:name="Colorful Shading Accent 5"/>
+    <w:lsdException w:name="Colorful List Accent 5"/>
+    <w:lsdException w:name="Colorful Grid Accent 5"/>
+    <w:lsdException w:name="Light Shading Accent 6"/>
+    <w:lsdException w:name="Light List Accent 6"/>
+    <w:lsdException w:name="Light Grid Accent 6"/>
+    <w:lsdException w:name="Medium Shading 1 Accent 6"/>
+    <w:lsdException w:name="Medium Shading 2 Accent 6"/>
+    <w:lsdException w:name="Medium List 1 Accent 6"/>
+    <w:lsdException w:name="Medium List 2 Accent 6"/>
+    <w:lsdException w:name="Medium Grid 1 Accent 6"/>
+    <w:lsdException w:name="Medium Grid 2 Accent 6"/>
+    <w:lsdException w:name="Medium Grid 3 Accent 6"/>
+    <w:lsdException w:name="Dark List Accent 6"/>
+    <w:lsdException w:name="Colorful Shading Accent 6"/>
+    <w:lsdException w:name="Colorful List Accent 6"/>
+    <w:lsdException w:name="Colorful Grid Accent 6"/>
+    <w:lsdException w:name="Bibliography" w:semiHidden="1" w:unhideWhenUsed="1"/>
+    <w:lsdException w:name="TOC Heading" w:semiHidden="1" w:unhideWhenUsed="1"/>
+    <w:lsdException w:name="Grid Table 4" w:uiPriority="49"/>
+    <w:lsdException w:name="Grid Table 5 Dark" w:uiPriority="50"/>
+    <w:lsdException w:name="Grid Table 6 Colorful" w:uiPriority="51"/>
+    <w:lsdException w:name="Grid Table 7 Colorful" w:uiPriority="52"/>
+    <w:lsdException w:name="Grid Table 1 Light Accent 1" w:uiPriority="46"/>
+    <w:lsdException w:name="Grid Table 2 Accent 1" w:uiPriority="47"/>
+    <w:lsdException w:name="Grid Table 3 Accent 1" w:uiPriority="48"/>
+    <w:lsdException w:name="Grid Table 4 Accent 1" w:uiPriority="49"/>
+    <w:lsdException w:name="Grid Table 5 Dark Accent 1" w:uiPriority="50"/>
+    <w:lsdException w:name="Grid Table 6 Colorful Accent 1" w:uiPriority="51"/>
+    <w:lsdException w:name="Grid Table 7 Colorful Accent 1" w:uiPriority="52"/>
+    <w:lsdException w:name="Grid Table 1 Light Accent 2" w:uiPriority="46"/>
+    <w:lsdException w:name="Grid Table 2 Accent 2" w:uiPriority="47"/>
+    <w:lsdException w:name="Grid Table 3 Accent 2" w:uiPriority="48"/>
+    <w:lsdException w:name="Grid Table 4 Accent 2" w:uiPriority="49"/>
+    <w:lsdException w:name="Grid Table 5 Dark Accent 2" w:uiPriority="50"/>
+    <w:lsdException w:name="Grid Table 6 Colorful Accent 2" w:uiPriority="51"/>
+    <w:lsdException w:name="Grid Table 7 Colorful Accent 2" w:uiPriority="52"/>
+    <w:lsdException w:name="Grid Table 1 Light Accent 3" w:uiPriority="46"/>
+    <w:lsdException w:name="Grid Table 2 Accent 3" w:uiPriority="47"/>
+    <w:lsdException w:name="Grid Table 3 Accent 3" w:uiPriority="48"/>
+    <w:lsdException w:name="Grid Table 4 Accent 3" w:uiPriority="49"/>
+    <w:lsdException w:name="Grid Table 5 Dark Accent 3" w:uiPriority="50"/>
+    <w:lsdException w:name="Grid Table 6 Colorful Accent 3" w:uiPriority="51"/>
+    <w:lsdException w:name="Grid Table 7 Colorful Accent 3" w:uiPriority="52"/>
+    <w:lsdException w:name="Grid Table 1 Light Accent 4" w:uiPriority="46"/>
+    <w:lsdException w:name="Grid Table 2 Accent 4" w:uiPriority="47"/>
+    <w:lsdException w:name="Grid Table 3 Accent 4" w:uiPriority="48"/>
+    <w:lsdException w:name="Grid Table 4 Accent 4" w:uiPriority="49"/>
+    <w:lsdException w:name="Grid Table 5 Dark Accent 4" w:uiPriority="50"/>
+    <w:lsdException w:name="Grid Table 6 Colorful Accent 4" w:uiPriority="51"/>
+    <w:lsdException w:name="Grid Table 7 Colorful Accent 4" w:uiPriority="52"/>
+    <w:lsdException w:name="Grid Table 1 Light Accent 5" w:uiPriority="46"/>
+    <w:lsdException w:name="Grid Table 2 Accent 5" w:uiPriority="47"/>
+    <w:lsdException w:name="Grid Table 3 Accent 5" w:uiPriority="48"/>
+    <w:lsdException w:name="Grid Table 4 Accent 5" w:uiPriority="49"/>
+    <w:lsdException w:name="Grid Table 5 Dark Accent 5" w:uiPriority="50"/>
+    <w:lsdException w:name="Grid Table 6 Colorful Accent 5" w:uiPriority="51"/>
+    <w:lsdException w:name="Grid Table 7 Colorful Accent 5" w:uiPriority="52"/>
+    <w:lsdException w:name="Grid Table 1 Light Accent 6" w:uiPriority="46"/>
+    <w:lsdException w:name="Grid Table 2 Accent 6" w:uiPriority="47"/>
+    <w:lsdException w:name="Grid Table 3 Accent 6" w:uiPriority="48"/>
+    <w:lsdException w:name="Grid Table 4 Accent 6" w:uiPriority="49"/>
+    <w:lsdException w:name="Grid Table 5 Dark Accent 6" w:uiPriority="50"/>
+    <w:lsdException w:name="Grid Table 6 Colorful Accent 6" w:uiPriority="51"/>
+    <w:lsdException w:name="Grid Table 7 Colorful Accent 6" w:uiPriority="52"/>
+    <w:lsdException w:name="List Table 1 Light" w:uiPriority="46"/>
+    <w:lsdException w:name="List Table 2" w:uiPriority="47"/>
+    <w:lsdException w:name="List Table 3" w:uiPriority="48"/>
+    <w:lsdException w:name="List Table 4" w:uiPriority="49"/>
+    <w:lsdException w:name="List Table 5 Dark" w:uiPriority="50"/>
+    <w:lsdException w:name="List Table 6 Colorful" w:uiPriority="51"/>
+    <w:lsdException w:name="List Table 7 Colorful" w:uiPriority="52"/>
+    <w:lsdException w:name="List Table 1 Light Accent 1" w:uiPriority="46"/>
+    <w:lsdException w:name="List Table 2 Accent 1" w:uiPriority="47"/>
+    <w:lsdException w:name="List Table 3 Accent 1" w:uiPriority="48"/>
+    <w:lsdException w:name="List Table 4 Accent 1" w:uiPriority="49"/>
+    <w:lsdException w:name="List Table 5 Dark Accent 1" w:uiPriority="50"/>
+    <w:lsdException w:name="List Table 6 Colorful Accent 1" w:uiPriority="51"/>
+    <w:lsdException w:name="List Table 7 Colorful Accent 1" w:uiPriority="52"/>
+    <w:lsdException w:name="List Table 1 Light Accent 2" w:uiPriority="46"/>
+    <w:lsdException w:name="List Table 2 Accent 2" w:uiPriority="47"/>
+    <w:lsdException w:name="List Table 3 Accent 2" w:uiPriority="48"/>
+    <w:lsdException w:name="List Table 4 Accent 2" w:uiPriority="49"/>
+    <w:lsdException w:name="List Table 5 Dark Accent 2" w:uiPriority="50"/>
+    <w:lsdException w:name="List Table 6 Colorful Accent 2" w:uiPriority="51"/>
+    <w:lsdException w:name="List Table 7 Colorful Accent 2" w:uiPriority="52"/>
+    <w:lsdException w:name="List Table 1 Light Accent 3" w:uiPriority="46"/>
+    <w:lsdException w:name="List Table 2 Accent 3" w:uiPriority="47"/>
+    <w:lsdException w:name="List Table 3 Accent 3" w:uiPriority="48"/>
+    <w:lsdException w:name="List Table 4 Accent 3" w:uiPriority="49"/>
+    <w:lsdException w:name="List Table 5 Dark Accent 3" w:uiPriority="50"/>
+    <w:lsdException w:name="List Table 6 Colorful Accent 3" w:uiPriority="51"/>
+    <w:lsdException w:name="List Table 7 Colorful Accent 3" w:uiPriority="52"/>
+    <w:lsdException w:name="List Table 1 Light Accent 4" w:uiPriority="46"/>
+    <w:lsdException w:name="List Table 2 Accent 4" w:uiPriority="47"/>
+    <w:lsdException w:name="List Table 3 Accent 4" w:uiPriority="48"/>
+    <w:lsdException w:name="List Table 4 Accent 4" w:uiPriority="49"/>
+    <w:lsdException w:name="List Table 5 Dark Accent 4" w:uiPriority="50"/>
+    <w:lsdException w:name="List Table 6 Colorful Accent 4" w:uiPriority="51"/>
+    <w:lsdException w:name="List Table 7 Colorful Accent 4" w:uiPriority="52"/>
+    <w:lsdException w:name="List Table 1 Light Accent 5" w:uiPriority="46"/>
+    <w:lsdException w:name="List Table 2 Accent 5" w:uiPriority="47"/>
+    <w:lsdException w:name="List Table 3 Accent 5" w:uiPriority="48"/>
+    <w:lsdException w:name="List Table 4 Accent 5" w:uiPriority="49"/>
+    <w:lsdException w:name="List Table 5 Dark Accent 5" w:uiPriority="50"/>
+    <w:lsdException w:name="List Table 6 Colorful Accent 5" w:uiPriority="51"/>
+    <w:lsdException w:name="List Table 7 Colorful Accent 5" w:uiPriority="52"/>
+    <w:lsdException w:name="List Table 1 Light Accent 6" w:uiPriority="46"/>
+    <w:lsdException w:name="List Table 2 Accent 6" w:uiPriority="47"/>
+    <w:lsdException w:name="List Table 3 Accent 6" w:uiPriority="48"/>
+    <w:lsdException w:name="List Table 4 Accent 6" w:uiPriority="49"/>
+    <w:lsdException w:name="List Table 5 Dark Accent 6" w:uiPriority="50"/>
+    <w:lsdException w:name="List Table 6 Colorful Accent 6" w:uiPriority="51"/>
+    <w:lsdException w:name="List Table 7 Colorful Accent 6" w:uiPriority="52"/>
+    <w:lsdException w:name="Mention" w:semiHidden="1" w:uiPriority="99" w:unhideWhenUsed="1"/>
+    <w:lsdException w:name="Smart Hyperlink" w:semiHidden="1" w:uiPriority="99" w:unhideWhenUsed="1"/>
+    <w:lsdException w:name="Hashtag" w:semiHidden="1" w:uiPriority="99" w:unhideWhenUsed="1"/>
+    <w:lsdException w:name="Unresolved Mention" w:semiHidden="1" w:uiPriority="99" w:unhideWhenUsed="1"/>
+    <w:lsdException w:name="Smart Link" w:semiHidden="1" w:uiPriority="99" w:unhideWhenUsed="1"/>
+  </w:latentStyles>
+  <w:style w:type="paragraph" w:default="1" w:styleId="Normal">
     <w:name w:val="Normal"/>
     <w:qFormat/>
     <w:pPr>
-      <w:widowControl/>
-      <w:bidi w:val="0"/>
-      <w:spacing w:before="0" w:after="200"/>
-      <w:jc w:val="left"/>
-    </w:pPr>
-    <w:rPr>
-      <w:rFonts w:ascii="Calibri" w:hAnsi="Calibri" w:eastAsia="Cambria" w:cs="" w:cstheme="minorBidi" w:eastAsiaTheme="minorHAnsi"/>
-      <w:color w:val="auto"/>
-      <w:kern w:val="0"/>
-      <w:sz w:val="22"/>
-      <w:szCs w:val="24"/>
-      <w:lang w:val="en-US" w:eastAsia="en-US" w:bidi="ar-SA"/>
+      <w:spacing w:after="200"/>
+    </w:pPr>
+    <w:rPr>
+      <w:rFonts w:ascii="Calibri" w:hAnsi="Calibri"/>
+      <w:sz w:val="22"/>
     </w:rPr>
   </w:style>
   <w:style w:type="paragraph" w:styleId="Heading1">
-    <w:name w:val="Heading 1"/>
+    <w:name w:val="heading 1"/>
     <w:basedOn w:val="Normal"/>
     <w:uiPriority w:val="9"/>
     <w:qFormat/>
     <w:pPr>
-      <w:keepNext w:val="true"/>
+      <w:keepNext/>
       <w:keepLines/>
       <w:spacing w:before="480" w:after="0"/>
       <w:outlineLvl w:val="0"/>
     </w:pPr>
     <w:rPr>
-      <w:rFonts w:ascii="Calibri" w:hAnsi="Calibri" w:eastAsia="" w:cs="" w:asciiTheme="majorHAnsi" w:cstheme="majorBidi" w:eastAsiaTheme="majorEastAsia" w:hAnsiTheme="majorHAnsi"/>
+      <w:rFonts w:asciiTheme="majorHAnsi" w:eastAsiaTheme="majorEastAsia" w:hAnsiTheme="majorHAnsi" w:cstheme="majorBidi"/>
       <w:b/>
       <w:bCs/>
       <w:color w:val="000000"/>
@@ -1064,19 +1418,19 @@
     </w:rPr>
   </w:style>
   <w:style w:type="paragraph" w:styleId="Heading2">
-    <w:name w:val="Heading 2"/>
+    <w:name w:val="heading 2"/>
     <w:basedOn w:val="Normal"/>
     <w:uiPriority w:val="9"/>
     <w:unhideWhenUsed/>
     <w:qFormat/>
     <w:pPr>
-      <w:keepNext w:val="true"/>
+      <w:keepNext/>
       <w:keepLines/>
       <w:spacing w:before="200" w:after="0"/>
       <w:outlineLvl w:val="1"/>
     </w:pPr>
     <w:rPr>
-      <w:rFonts w:ascii="Calibri" w:hAnsi="Calibri" w:eastAsia="" w:cs="" w:asciiTheme="majorHAnsi" w:cstheme="majorBidi" w:eastAsiaTheme="majorEastAsia" w:hAnsiTheme="majorHAnsi"/>
+      <w:rFonts w:asciiTheme="majorHAnsi" w:eastAsiaTheme="majorEastAsia" w:hAnsiTheme="majorHAnsi" w:cstheme="majorBidi"/>
       <w:b/>
       <w:bCs/>
       <w:color w:val="000000"/>
@@ -1085,585 +1439,639 @@
     </w:rPr>
   </w:style>
   <w:style w:type="paragraph" w:styleId="Heading3">
-    <w:name w:val="Heading 3"/>
+    <w:name w:val="heading 3"/>
     <w:basedOn w:val="Normal"/>
     <w:uiPriority w:val="9"/>
     <w:unhideWhenUsed/>
     <w:qFormat/>
     <w:pPr>
-      <w:keepNext w:val="true"/>
+      <w:keepNext/>
       <w:keepLines/>
       <w:spacing w:before="200" w:after="0"/>
       <w:outlineLvl w:val="2"/>
     </w:pPr>
     <w:rPr>
-      <w:rFonts w:ascii="Calibri" w:hAnsi="Calibri" w:eastAsia="" w:cs="" w:asciiTheme="majorHAnsi" w:cstheme="majorBidi" w:eastAsiaTheme="majorEastAsia" w:hAnsiTheme="majorHAnsi"/>
+      <w:rFonts w:asciiTheme="majorHAnsi" w:eastAsiaTheme="majorEastAsia" w:hAnsiTheme="majorHAnsi" w:cstheme="majorBidi"/>
       <w:b/>
       <w:bCs/>
       <w:color w:val="000000"/>
       <w:sz w:val="32"/>
-      <w:szCs w:val="24"/>
     </w:rPr>
   </w:style>
   <w:style w:type="paragraph" w:styleId="Heading4">
-    <w:name w:val="Heading 4"/>
+    <w:name w:val="heading 4"/>
     <w:basedOn w:val="Normal"/>
     <w:uiPriority w:val="9"/>
     <w:unhideWhenUsed/>
     <w:qFormat/>
     <w:pPr>
-      <w:keepNext w:val="true"/>
+      <w:keepNext/>
       <w:keepLines/>
       <w:spacing w:before="200" w:after="0"/>
       <w:outlineLvl w:val="3"/>
     </w:pPr>
     <w:rPr>
-      <w:rFonts w:ascii="Calibri" w:hAnsi="Calibri" w:eastAsia="" w:cs="" w:asciiTheme="majorHAnsi" w:cstheme="majorBidi" w:eastAsiaTheme="majorEastAsia" w:hAnsiTheme="majorHAnsi"/>
+      <w:rFonts w:asciiTheme="majorHAnsi" w:eastAsiaTheme="majorEastAsia" w:hAnsiTheme="majorHAnsi" w:cstheme="majorBidi"/>
       <w:b/>
       <w:bCs/>
-      <w:i w:val="false"/>
       <w:color w:val="000000"/>
       <w:sz w:val="28"/>
-      <w:szCs w:val="24"/>
     </w:rPr>
   </w:style>
   <w:style w:type="paragraph" w:styleId="Heading5">
-    <w:name w:val="Heading 5"/>
+    <w:name w:val="heading 5"/>
     <w:basedOn w:val="Normal"/>
     <w:uiPriority w:val="9"/>
     <w:unhideWhenUsed/>
     <w:qFormat/>
     <w:pPr>
-      <w:keepNext w:val="true"/>
+      <w:keepNext/>
       <w:keepLines/>
       <w:spacing w:before="200" w:after="0"/>
       <w:outlineLvl w:val="4"/>
     </w:pPr>
     <w:rPr>
-      <w:rFonts w:ascii="Calibri" w:hAnsi="Calibri" w:eastAsia="" w:cs="" w:asciiTheme="majorHAnsi" w:cstheme="majorBidi" w:eastAsiaTheme="majorEastAsia" w:hAnsiTheme="majorHAnsi"/>
+      <w:rFonts w:asciiTheme="majorHAnsi" w:eastAsiaTheme="majorEastAsia" w:hAnsiTheme="majorHAnsi" w:cstheme="majorBidi"/>
       <w:b/>
       <w:iCs/>
       <w:color w:val="000000"/>
-      <w:sz w:val="22"/>
-      <w:szCs w:val="24"/>
     </w:rPr>
   </w:style>
   <w:style w:type="paragraph" w:styleId="Heading6">
-    <w:name w:val="Heading 6"/>
+    <w:name w:val="heading 6"/>
     <w:basedOn w:val="Normal"/>
     <w:uiPriority w:val="9"/>
     <w:unhideWhenUsed/>
     <w:qFormat/>
     <w:pPr>
-      <w:keepNext w:val="true"/>
+      <w:keepNext/>
       <w:keepLines/>
       <w:spacing w:before="200" w:after="0"/>
       <w:outlineLvl w:val="5"/>
     </w:pPr>
     <w:rPr>
-      <w:rFonts w:ascii="Calibri" w:hAnsi="Calibri" w:eastAsia="" w:cs="" w:asciiTheme="majorHAnsi" w:cstheme="majorBidi" w:eastAsiaTheme="majorEastAsia" w:hAnsiTheme="majorHAnsi"/>
+      <w:rFonts w:asciiTheme="majorHAnsi" w:eastAsiaTheme="majorEastAsia" w:hAnsiTheme="majorHAnsi" w:cstheme="majorBidi"/>
       <w:color w:val="4F81BD" w:themeColor="accent1"/>
       <w:sz w:val="24"/>
-      <w:szCs w:val="24"/>
     </w:rPr>
   </w:style>
   <w:style w:type="paragraph" w:styleId="Heading7">
-    <w:name w:val="Heading 7"/>
+    <w:name w:val="heading 7"/>
     <w:basedOn w:val="Normal"/>
     <w:uiPriority w:val="9"/>
     <w:unhideWhenUsed/>
     <w:qFormat/>
     <w:pPr>
-      <w:keepNext w:val="true"/>
+      <w:keepNext/>
       <w:keepLines/>
       <w:spacing w:before="200" w:after="0"/>
       <w:outlineLvl w:val="6"/>
     </w:pPr>
     <w:rPr>
-      <w:rFonts w:ascii="Calibri" w:hAnsi="Calibri" w:eastAsia="" w:cs="" w:asciiTheme="majorHAnsi" w:cstheme="majorBidi" w:eastAsiaTheme="majorEastAsia" w:hAnsiTheme="majorHAnsi"/>
+      <w:rFonts w:asciiTheme="majorHAnsi" w:eastAsiaTheme="majorEastAsia" w:hAnsiTheme="majorHAnsi" w:cstheme="majorBidi"/>
       <w:color w:val="4F81BD" w:themeColor="accent1"/>
       <w:sz w:val="24"/>
-      <w:szCs w:val="24"/>
     </w:rPr>
   </w:style>
   <w:style w:type="paragraph" w:styleId="Heading8">
-    <w:name w:val="Heading 8"/>
+    <w:name w:val="heading 8"/>
     <w:basedOn w:val="Normal"/>
     <w:uiPriority w:val="9"/>
     <w:unhideWhenUsed/>
     <w:qFormat/>
     <w:pPr>
-      <w:keepNext w:val="true"/>
+      <w:keepNext/>
       <w:keepLines/>
       <w:spacing w:before="200" w:after="0"/>
       <w:outlineLvl w:val="7"/>
     </w:pPr>
     <w:rPr>
-      <w:rFonts w:ascii="Calibri" w:hAnsi="Calibri" w:eastAsia="" w:cs="" w:asciiTheme="majorHAnsi" w:cstheme="majorBidi" w:eastAsiaTheme="majorEastAsia" w:hAnsiTheme="majorHAnsi"/>
+      <w:rFonts w:asciiTheme="majorHAnsi" w:eastAsiaTheme="majorEastAsia" w:hAnsiTheme="majorHAnsi" w:cstheme="majorBidi"/>
       <w:color w:val="4F81BD" w:themeColor="accent1"/>
       <w:sz w:val="24"/>
-      <w:szCs w:val="24"/>
     </w:rPr>
   </w:style>
   <w:style w:type="paragraph" w:styleId="Heading9">
-    <w:name w:val="Heading 9"/>
+    <w:name w:val="heading 9"/>
     <w:basedOn w:val="Normal"/>
     <w:uiPriority w:val="9"/>
     <w:unhideWhenUsed/>
     <w:qFormat/>
     <w:pPr>
-      <w:keepNext w:val="true"/>
+      <w:keepNext/>
       <w:keepLines/>
       <w:spacing w:before="200" w:after="0"/>
       <w:outlineLvl w:val="8"/>
     </w:pPr>
     <w:rPr>
-      <w:rFonts w:ascii="Calibri" w:hAnsi="Calibri" w:eastAsia="" w:cs="" w:asciiTheme="majorHAnsi" w:cstheme="majorBidi" w:eastAsiaTheme="majorEastAsia" w:hAnsiTheme="majorHAnsi"/>
+      <w:rFonts w:asciiTheme="majorHAnsi" w:eastAsiaTheme="majorEastAsia" w:hAnsiTheme="majorHAnsi" w:cstheme="majorBidi"/>
       <w:color w:val="4F81BD" w:themeColor="accent1"/>
       <w:sz w:val="24"/>
-      <w:szCs w:val="24"/>
-    </w:rPr>
-  </w:style>
-  <w:style w:type="character" w:styleId="DefaultParagraphFont" w:default="1">
+    </w:rPr>
+  </w:style>
+  <w:style w:type="character" w:default="1" w:styleId="DefaultParagraphFont">
     <w:name w:val="Default Paragraph Font"/>
+    <w:uiPriority w:val="1"/>
     <w:semiHidden/>
     <w:unhideWhenUsed/>
-    <w:qFormat/>
-    <w:rPr/>
-  </w:style>
-  <w:style w:type="character" w:styleId="BodyTextChar" w:customStyle="1">
-    <w:name w:val="Body Text Char"/>
+  </w:style>
+  <w:style w:type="table" w:default="1" w:styleId="TableNormal">
+    <w:name w:val="Normal Table"/>
+    <w:uiPriority w:val="99"/>
+    <w:semiHidden/>
+    <w:unhideWhenUsed/>
+    <w:tblPr>
+      <w:tblInd w:w="0" w:type="dxa"/>
+      <w:tblCellMar>
+        <w:top w:w="0" w:type="dxa"/>
+        <w:left w:w="108" w:type="dxa"/>
+        <w:bottom w:w="0" w:type="dxa"/>
+        <w:right w:w="108" w:type="dxa"/>
+      </w:tblCellMar>
+    </w:tblPr>
+  </w:style>
+  <w:style w:type="numbering" w:default="1" w:styleId="NoList">
+    <w:name w:val="No List"/>
+    <w:uiPriority w:val="99"/>
+    <w:semiHidden/>
+    <w:unhideWhenUsed/>
+  </w:style>
+  <w:style w:type="character" w:customStyle="1" w:styleId="CaptionChar">
+    <w:name w:val="Caption Char"/>
     <w:basedOn w:val="DefaultParagraphFont"/>
-    <w:link w:val="BodyText"/>
-    <w:qFormat/>
-    <w:rPr/>
-  </w:style>
-  <w:style w:type="character" w:styleId="VerbatimChar" w:customStyle="1">
+    <w:link w:val="Caption"/>
+    <w:qFormat/>
+  </w:style>
+  <w:style w:type="character" w:customStyle="1" w:styleId="VerbatimChar">
     <w:name w:val="Verbatim Char"/>
-    <w:basedOn w:val="BodyTextChar"/>
-    <w:qFormat/>
-    <w:rPr>
-      <w:rFonts w:ascii="Consolas" w:hAnsi="Consolas"/>
-      <w:sz w:val="22"/>
-    </w:rPr>
-  </w:style>
-  <w:style w:type="character" w:styleId="SectionNumber" w:customStyle="1">
+    <w:basedOn w:val="CaptionChar"/>
+    <w:link w:val="SourceCode"/>
+    <w:qFormat/>
+    <w:rPr>
+      <w:rFonts w:ascii="Consolas" w:hAnsi="Consolas"/>
+      <w:sz w:val="22"/>
+    </w:rPr>
+  </w:style>
+  <w:style w:type="character" w:customStyle="1" w:styleId="SectionNumber">
     <w:name w:val="Section Number"/>
-    <w:basedOn w:val="BodyTextChar"/>
-    <w:qFormat/>
-    <w:rPr/>
-  </w:style>
-  <w:style w:type="character" w:styleId="FootnoteCharacters">
+    <w:basedOn w:val="CaptionChar"/>
+    <w:qFormat/>
+  </w:style>
+  <w:style w:type="character" w:customStyle="1" w:styleId="FootnoteCharacters">
     <w:name w:val="Footnote Characters"/>
-    <w:basedOn w:val="BodyTextChar"/>
+    <w:basedOn w:val="CaptionChar"/>
     <w:qFormat/>
     <w:rPr>
       <w:vertAlign w:val="superscript"/>
     </w:rPr>
   </w:style>
-  <w:style w:type="character" w:styleId="FootnoteAnchor">
+  <w:style w:type="character" w:customStyle="1" w:styleId="FootnoteAnchor">
     <w:name w:val="Footnote Anchor"/>
     <w:rPr>
       <w:vertAlign w:val="superscript"/>
     </w:rPr>
   </w:style>
-  <w:style w:type="character" w:styleId="InternetLink">
+  <w:style w:type="character" w:customStyle="1" w:styleId="InternetLink">
     <w:name w:val="Internet Link"/>
-    <w:basedOn w:val="BodyTextChar"/>
+    <w:basedOn w:val="CaptionChar"/>
     <w:rPr>
       <w:color w:val="4F81BD" w:themeColor="accent1"/>
     </w:rPr>
   </w:style>
-  <w:style w:type="character" w:styleId="KeywordTok" w:customStyle="1">
+  <w:style w:type="character" w:customStyle="1" w:styleId="KeywordTok">
     <w:name w:val="KeywordTok"/>
     <w:basedOn w:val="VerbatimChar"/>
     <w:qFormat/>
     <w:rPr>
+      <w:rFonts w:ascii="Consolas" w:hAnsi="Consolas"/>
       <w:color w:val="204A87"/>
-      <w:shd w:fill="F8F8F8" w:val="clear"/>
-    </w:rPr>
-  </w:style>
-  <w:style w:type="character" w:styleId="DataTypeTok" w:customStyle="1">
+      <w:sz w:val="22"/>
+      <w:shd w:val="clear" w:color="auto" w:fill="F8F8F8"/>
+    </w:rPr>
+  </w:style>
+  <w:style w:type="character" w:customStyle="1" w:styleId="DataTypeTok">
     <w:name w:val="DataTypeTok"/>
     <w:basedOn w:val="VerbatimChar"/>
     <w:qFormat/>
     <w:rPr>
+      <w:rFonts w:ascii="Consolas" w:hAnsi="Consolas"/>
       <w:color w:val="204A87"/>
-      <w:shd w:fill="F8F8F8" w:val="clear"/>
-    </w:rPr>
-  </w:style>
-  <w:style w:type="character" w:styleId="DecValTok" w:customStyle="1">
+      <w:sz w:val="22"/>
+      <w:shd w:val="clear" w:color="auto" w:fill="F8F8F8"/>
+    </w:rPr>
+  </w:style>
+  <w:style w:type="character" w:customStyle="1" w:styleId="DecValTok">
     <w:name w:val="DecValTok"/>
     <w:basedOn w:val="VerbatimChar"/>
     <w:qFormat/>
     <w:rPr>
+      <w:rFonts w:ascii="Consolas" w:hAnsi="Consolas"/>
       <w:color w:val="0000CF"/>
-      <w:shd w:fill="F8F8F8" w:val="clear"/>
-    </w:rPr>
-  </w:style>
-  <w:style w:type="character" w:styleId="BaseNTok" w:customStyle="1">
+      <w:sz w:val="22"/>
+      <w:shd w:val="clear" w:color="auto" w:fill="F8F8F8"/>
+    </w:rPr>
+  </w:style>
+  <w:style w:type="character" w:customStyle="1" w:styleId="BaseNTok">
     <w:name w:val="BaseNTok"/>
     <w:basedOn w:val="VerbatimChar"/>
     <w:qFormat/>
     <w:rPr>
+      <w:rFonts w:ascii="Consolas" w:hAnsi="Consolas"/>
       <w:color w:val="0000CF"/>
-      <w:shd w:fill="F8F8F8" w:val="clear"/>
-    </w:rPr>
-  </w:style>
-  <w:style w:type="character" w:styleId="FloatTok" w:customStyle="1">
+      <w:sz w:val="22"/>
+      <w:shd w:val="clear" w:color="auto" w:fill="F8F8F8"/>
+    </w:rPr>
+  </w:style>
+  <w:style w:type="character" w:customStyle="1" w:styleId="FloatTok">
     <w:name w:val="FloatTok"/>
     <w:basedOn w:val="VerbatimChar"/>
     <w:qFormat/>
     <w:rPr>
+      <w:rFonts w:ascii="Consolas" w:hAnsi="Consolas"/>
       <w:color w:val="0000CF"/>
-      <w:shd w:fill="F8F8F8" w:val="clear"/>
-    </w:rPr>
-  </w:style>
-  <w:style w:type="character" w:styleId="ConstantTok" w:customStyle="1">
+      <w:sz w:val="22"/>
+      <w:shd w:val="clear" w:color="auto" w:fill="F8F8F8"/>
+    </w:rPr>
+  </w:style>
+  <w:style w:type="character" w:customStyle="1" w:styleId="ConstantTok">
     <w:name w:val="ConstantTok"/>
     <w:basedOn w:val="VerbatimChar"/>
     <w:qFormat/>
     <w:rPr>
+      <w:rFonts w:ascii="Consolas" w:hAnsi="Consolas"/>
       <w:color w:val="000000"/>
-      <w:shd w:fill="F8F8F8" w:val="clear"/>
-    </w:rPr>
-  </w:style>
-  <w:style w:type="character" w:styleId="CharTok" w:customStyle="1">
+      <w:sz w:val="22"/>
+      <w:shd w:val="clear" w:color="auto" w:fill="F8F8F8"/>
+    </w:rPr>
+  </w:style>
+  <w:style w:type="character" w:customStyle="1" w:styleId="CharTok">
     <w:name w:val="CharTok"/>
     <w:basedOn w:val="VerbatimChar"/>
     <w:qFormat/>
     <w:rPr>
+      <w:rFonts w:ascii="Consolas" w:hAnsi="Consolas"/>
       <w:color w:val="4E9A06"/>
-      <w:shd w:fill="F8F8F8" w:val="clear"/>
-    </w:rPr>
-  </w:style>
-  <w:style w:type="character" w:styleId="SpecialCharTok" w:customStyle="1">
+      <w:sz w:val="22"/>
+      <w:shd w:val="clear" w:color="auto" w:fill="F8F8F8"/>
+    </w:rPr>
+  </w:style>
+  <w:style w:type="character" w:customStyle="1" w:styleId="SpecialCharTok">
     <w:name w:val="SpecialCharTok"/>
     <w:basedOn w:val="VerbatimChar"/>
     <w:qFormat/>
     <w:rPr>
+      <w:rFonts w:ascii="Consolas" w:hAnsi="Consolas"/>
       <w:color w:val="000000"/>
-      <w:shd w:fill="F8F8F8" w:val="clear"/>
-    </w:rPr>
-  </w:style>
-  <w:style w:type="character" w:styleId="StringTok" w:customStyle="1">
+      <w:sz w:val="22"/>
+      <w:shd w:val="clear" w:color="auto" w:fill="F8F8F8"/>
+    </w:rPr>
+  </w:style>
+  <w:style w:type="character" w:customStyle="1" w:styleId="StringTok">
     <w:name w:val="StringTok"/>
     <w:basedOn w:val="VerbatimChar"/>
     <w:qFormat/>
     <w:rPr>
+      <w:rFonts w:ascii="Consolas" w:hAnsi="Consolas"/>
       <w:color w:val="4E9A06"/>
-      <w:shd w:fill="F8F8F8" w:val="clear"/>
-    </w:rPr>
-  </w:style>
-  <w:style w:type="character" w:styleId="VerbatimStringTok" w:customStyle="1">
+      <w:sz w:val="22"/>
+      <w:shd w:val="clear" w:color="auto" w:fill="F8F8F8"/>
+    </w:rPr>
+  </w:style>
+  <w:style w:type="character" w:customStyle="1" w:styleId="VerbatimStringTok">
     <w:name w:val="VerbatimStringTok"/>
     <w:basedOn w:val="VerbatimChar"/>
     <w:qFormat/>
     <w:rPr>
+      <w:rFonts w:ascii="Consolas" w:hAnsi="Consolas"/>
       <w:color w:val="4E9A06"/>
-      <w:shd w:fill="F8F8F8" w:val="clear"/>
-    </w:rPr>
-  </w:style>
-  <w:style w:type="character" w:styleId="SpecialStringTok" w:customStyle="1">
+      <w:sz w:val="22"/>
+      <w:shd w:val="clear" w:color="auto" w:fill="F8F8F8"/>
+    </w:rPr>
+  </w:style>
+  <w:style w:type="character" w:customStyle="1" w:styleId="SpecialStringTok">
     <w:name w:val="SpecialStringTok"/>
     <w:basedOn w:val="VerbatimChar"/>
     <w:qFormat/>
     <w:rPr>
+      <w:rFonts w:ascii="Consolas" w:hAnsi="Consolas"/>
       <w:color w:val="4E9A06"/>
-      <w:shd w:fill="F8F8F8" w:val="clear"/>
-    </w:rPr>
-  </w:style>
-  <w:style w:type="character" w:styleId="ImportTok" w:customStyle="1">
+      <w:sz w:val="22"/>
+      <w:shd w:val="clear" w:color="auto" w:fill="F8F8F8"/>
+    </w:rPr>
+  </w:style>
+  <w:style w:type="character" w:customStyle="1" w:styleId="ImportTok">
     <w:name w:val="ImportTok"/>
     <w:basedOn w:val="VerbatimChar"/>
     <w:qFormat/>
     <w:rPr>
-      <w:shd w:fill="F8F8F8" w:val="clear"/>
-    </w:rPr>
-  </w:style>
-  <w:style w:type="character" w:styleId="CommentTok" w:customStyle="1">
+      <w:rFonts w:ascii="Consolas" w:hAnsi="Consolas"/>
+      <w:sz w:val="22"/>
+      <w:shd w:val="clear" w:color="auto" w:fill="F8F8F8"/>
+    </w:rPr>
+  </w:style>
+  <w:style w:type="character" w:customStyle="1" w:styleId="CommentTok">
     <w:name w:val="CommentTok"/>
     <w:basedOn w:val="VerbatimChar"/>
     <w:qFormat/>
     <w:rPr>
+      <w:rFonts w:ascii="Consolas" w:hAnsi="Consolas"/>
       <w:i/>
       <w:color w:val="8F5902"/>
-      <w:shd w:fill="F8F8F8" w:val="clear"/>
-    </w:rPr>
-  </w:style>
-  <w:style w:type="character" w:styleId="DocumentationTok" w:customStyle="1">
+      <w:sz w:val="22"/>
+      <w:shd w:val="clear" w:color="auto" w:fill="F8F8F8"/>
+    </w:rPr>
+  </w:style>
+  <w:style w:type="character" w:customStyle="1" w:styleId="DocumentationTok">
     <w:name w:val="DocumentationTok"/>
     <w:basedOn w:val="VerbatimChar"/>
     <w:qFormat/>
     <w:rPr>
+      <w:rFonts w:ascii="Consolas" w:hAnsi="Consolas"/>
       <w:i/>
       <w:color w:val="8F5902"/>
-      <w:shd w:fill="F8F8F8" w:val="clear"/>
-    </w:rPr>
-  </w:style>
-  <w:style w:type="character" w:styleId="AnnotationTok" w:customStyle="1">
+      <w:sz w:val="22"/>
+      <w:shd w:val="clear" w:color="auto" w:fill="F8F8F8"/>
+    </w:rPr>
+  </w:style>
+  <w:style w:type="character" w:customStyle="1" w:styleId="AnnotationTok">
     <w:name w:val="AnnotationTok"/>
     <w:basedOn w:val="VerbatimChar"/>
     <w:qFormat/>
     <w:rPr>
+      <w:rFonts w:ascii="Consolas" w:hAnsi="Consolas"/>
       <w:i/>
       <w:color w:val="8F5902"/>
-      <w:shd w:fill="F8F8F8" w:val="clear"/>
-    </w:rPr>
-  </w:style>
-  <w:style w:type="character" w:styleId="CommentVarTok" w:customStyle="1">
+      <w:sz w:val="22"/>
+      <w:shd w:val="clear" w:color="auto" w:fill="F8F8F8"/>
+    </w:rPr>
+  </w:style>
+  <w:style w:type="character" w:customStyle="1" w:styleId="CommentVarTok">
     <w:name w:val="CommentVarTok"/>
     <w:basedOn w:val="VerbatimChar"/>
     <w:qFormat/>
     <w:rPr>
+      <w:rFonts w:ascii="Consolas" w:hAnsi="Consolas"/>
       <w:i/>
       <w:color w:val="8F5902"/>
-      <w:shd w:fill="F8F8F8" w:val="clear"/>
-    </w:rPr>
-  </w:style>
-  <w:style w:type="character" w:styleId="OtherTok" w:customStyle="1">
+      <w:sz w:val="22"/>
+      <w:shd w:val="clear" w:color="auto" w:fill="F8F8F8"/>
+    </w:rPr>
+  </w:style>
+  <w:style w:type="character" w:customStyle="1" w:styleId="OtherTok">
     <w:name w:val="OtherTok"/>
     <w:basedOn w:val="VerbatimChar"/>
     <w:qFormat/>
     <w:rPr>
+      <w:rFonts w:ascii="Consolas" w:hAnsi="Consolas"/>
       <w:color w:val="8F5902"/>
-      <w:shd w:fill="F8F8F8" w:val="clear"/>
-    </w:rPr>
-  </w:style>
-  <w:style w:type="character" w:styleId="FunctionTok" w:customStyle="1">
+      <w:sz w:val="22"/>
+      <w:shd w:val="clear" w:color="auto" w:fill="F8F8F8"/>
+    </w:rPr>
+  </w:style>
+  <w:style w:type="character" w:customStyle="1" w:styleId="FunctionTok">
     <w:name w:val="FunctionTok"/>
     <w:basedOn w:val="VerbatimChar"/>
     <w:qFormat/>
     <w:rPr>
+      <w:rFonts w:ascii="Consolas" w:hAnsi="Consolas"/>
       <w:color w:val="000000"/>
-      <w:shd w:fill="F8F8F8" w:val="clear"/>
-    </w:rPr>
-  </w:style>
-  <w:style w:type="character" w:styleId="VariableTok" w:customStyle="1">
+      <w:sz w:val="22"/>
+      <w:shd w:val="clear" w:color="auto" w:fill="F8F8F8"/>
+    </w:rPr>
+  </w:style>
+  <w:style w:type="character" w:customStyle="1" w:styleId="VariableTok">
     <w:name w:val="VariableTok"/>
     <w:basedOn w:val="VerbatimChar"/>
     <w:qFormat/>
     <w:rPr>
+      <w:rFonts w:ascii="Consolas" w:hAnsi="Consolas"/>
       <w:color w:val="000000"/>
-      <w:shd w:fill="F8F8F8" w:val="clear"/>
-    </w:rPr>
-  </w:style>
-  <w:style w:type="character" w:styleId="ControlFlowTok" w:customStyle="1">
+      <w:sz w:val="22"/>
+      <w:shd w:val="clear" w:color="auto" w:fill="F8F8F8"/>
+    </w:rPr>
+  </w:style>
+  <w:style w:type="character" w:customStyle="1" w:styleId="ControlFlowTok">
     <w:name w:val="ControlFlowTok"/>
     <w:basedOn w:val="VerbatimChar"/>
     <w:qFormat/>
     <w:rPr>
+      <w:rFonts w:ascii="Consolas" w:hAnsi="Consolas"/>
       <w:color w:val="204A87"/>
-      <w:shd w:fill="F8F8F8" w:val="clear"/>
-    </w:rPr>
-  </w:style>
-  <w:style w:type="character" w:styleId="OperatorTok" w:customStyle="1">
+      <w:sz w:val="22"/>
+      <w:shd w:val="clear" w:color="auto" w:fill="F8F8F8"/>
+    </w:rPr>
+  </w:style>
+  <w:style w:type="character" w:customStyle="1" w:styleId="OperatorTok">
     <w:name w:val="OperatorTok"/>
     <w:basedOn w:val="VerbatimChar"/>
     <w:qFormat/>
     <w:rPr>
+      <w:rFonts w:ascii="Consolas" w:hAnsi="Consolas"/>
       <w:color w:val="CE5C00"/>
-      <w:shd w:fill="F8F8F8" w:val="clear"/>
-    </w:rPr>
-  </w:style>
-  <w:style w:type="character" w:styleId="BuiltInTok" w:customStyle="1">
+      <w:sz w:val="22"/>
+      <w:shd w:val="clear" w:color="auto" w:fill="F8F8F8"/>
+    </w:rPr>
+  </w:style>
+  <w:style w:type="character" w:customStyle="1" w:styleId="BuiltInTok">
     <w:name w:val="BuiltInTok"/>
     <w:basedOn w:val="VerbatimChar"/>
     <w:qFormat/>
     <w:rPr>
-      <w:shd w:fill="F8F8F8" w:val="clear"/>
-    </w:rPr>
-  </w:style>
-  <w:style w:type="character" w:styleId="ExtensionTok" w:customStyle="1">
+      <w:rFonts w:ascii="Consolas" w:hAnsi="Consolas"/>
+      <w:sz w:val="22"/>
+      <w:shd w:val="clear" w:color="auto" w:fill="F8F8F8"/>
+    </w:rPr>
+  </w:style>
+  <w:style w:type="character" w:customStyle="1" w:styleId="ExtensionTok">
     <w:name w:val="ExtensionTok"/>
     <w:basedOn w:val="VerbatimChar"/>
     <w:qFormat/>
     <w:rPr>
-      <w:shd w:fill="F8F8F8" w:val="clear"/>
-    </w:rPr>
-  </w:style>
-  <w:style w:type="character" w:styleId="PreprocessorTok" w:customStyle="1">
+      <w:rFonts w:ascii="Consolas" w:hAnsi="Consolas"/>
+      <w:sz w:val="22"/>
+      <w:shd w:val="clear" w:color="auto" w:fill="F8F8F8"/>
+    </w:rPr>
+  </w:style>
+  <w:style w:type="character" w:customStyle="1" w:styleId="PreprocessorTok">
     <w:name w:val="PreprocessorTok"/>
     <w:basedOn w:val="VerbatimChar"/>
     <w:qFormat/>
     <w:rPr>
+      <w:rFonts w:ascii="Consolas" w:hAnsi="Consolas"/>
       <w:i/>
       <w:color w:val="8F5902"/>
-      <w:shd w:fill="F8F8F8" w:val="clear"/>
-    </w:rPr>
-  </w:style>
-  <w:style w:type="character" w:styleId="AttributeTok" w:customStyle="1">
+      <w:sz w:val="22"/>
+      <w:shd w:val="clear" w:color="auto" w:fill="F8F8F8"/>
+    </w:rPr>
+  </w:style>
+  <w:style w:type="character" w:customStyle="1" w:styleId="AttributeTok">
     <w:name w:val="AttributeTok"/>
     <w:basedOn w:val="VerbatimChar"/>
     <w:qFormat/>
     <w:rPr>
+      <w:rFonts w:ascii="Consolas" w:hAnsi="Consolas"/>
       <w:color w:val="C4A000"/>
-      <w:shd w:fill="F8F8F8" w:val="clear"/>
-    </w:rPr>
-  </w:style>
-  <w:style w:type="character" w:styleId="RegionMarkerTok" w:customStyle="1">
+      <w:sz w:val="22"/>
+      <w:shd w:val="clear" w:color="auto" w:fill="F8F8F8"/>
+    </w:rPr>
+  </w:style>
+  <w:style w:type="character" w:customStyle="1" w:styleId="RegionMarkerTok">
     <w:name w:val="RegionMarkerTok"/>
     <w:basedOn w:val="VerbatimChar"/>
     <w:qFormat/>
     <w:rPr>
-      <w:shd w:fill="F8F8F8" w:val="clear"/>
-    </w:rPr>
-  </w:style>
-  <w:style w:type="character" w:styleId="InformationTok" w:customStyle="1">
+      <w:rFonts w:ascii="Consolas" w:hAnsi="Consolas"/>
+      <w:sz w:val="22"/>
+      <w:shd w:val="clear" w:color="auto" w:fill="F8F8F8"/>
+    </w:rPr>
+  </w:style>
+  <w:style w:type="character" w:customStyle="1" w:styleId="InformationTok">
     <w:name w:val="InformationTok"/>
     <w:basedOn w:val="VerbatimChar"/>
     <w:qFormat/>
     <w:rPr>
+      <w:rFonts w:ascii="Consolas" w:hAnsi="Consolas"/>
       <w:i/>
       <w:color w:val="8F5902"/>
-      <w:shd w:fill="F8F8F8" w:val="clear"/>
-    </w:rPr>
-  </w:style>
-  <w:style w:type="character" w:styleId="WarningTok" w:customStyle="1">
+      <w:sz w:val="22"/>
+      <w:shd w:val="clear" w:color="auto" w:fill="F8F8F8"/>
+    </w:rPr>
+  </w:style>
+  <w:style w:type="character" w:customStyle="1" w:styleId="WarningTok">
     <w:name w:val="WarningTok"/>
     <w:basedOn w:val="VerbatimChar"/>
     <w:qFormat/>
     <w:rPr>
+      <w:rFonts w:ascii="Consolas" w:hAnsi="Consolas"/>
       <w:i/>
       <w:color w:val="8F5902"/>
-      <w:shd w:fill="F8F8F8" w:val="clear"/>
-    </w:rPr>
-  </w:style>
-  <w:style w:type="character" w:styleId="AlertTok" w:customStyle="1">
+      <w:sz w:val="22"/>
+      <w:shd w:val="clear" w:color="auto" w:fill="F8F8F8"/>
+    </w:rPr>
+  </w:style>
+  <w:style w:type="character" w:customStyle="1" w:styleId="AlertTok">
     <w:name w:val="AlertTok"/>
     <w:basedOn w:val="VerbatimChar"/>
     <w:qFormat/>
     <w:rPr>
+      <w:rFonts w:ascii="Consolas" w:hAnsi="Consolas"/>
       <w:color w:val="EF2929"/>
-      <w:shd w:fill="F8F8F8" w:val="clear"/>
-    </w:rPr>
-  </w:style>
-  <w:style w:type="character" w:styleId="ErrorTok" w:customStyle="1">
+      <w:sz w:val="22"/>
+      <w:shd w:val="clear" w:color="auto" w:fill="F8F8F8"/>
+    </w:rPr>
+  </w:style>
+  <w:style w:type="character" w:customStyle="1" w:styleId="ErrorTok">
     <w:name w:val="ErrorTok"/>
     <w:basedOn w:val="VerbatimChar"/>
     <w:qFormat/>
     <w:rPr>
+      <w:rFonts w:ascii="Consolas" w:hAnsi="Consolas"/>
       <w:color w:val="A40000"/>
-      <w:shd w:fill="F8F8F8" w:val="clear"/>
-    </w:rPr>
-  </w:style>
-  <w:style w:type="character" w:styleId="NormalTok" w:customStyle="1">
+      <w:sz w:val="22"/>
+      <w:shd w:val="clear" w:color="auto" w:fill="F8F8F8"/>
+    </w:rPr>
+  </w:style>
+  <w:style w:type="character" w:customStyle="1" w:styleId="NormalTok">
     <w:name w:val="NormalTok"/>
     <w:basedOn w:val="VerbatimChar"/>
     <w:qFormat/>
     <w:rPr>
-      <w:shd w:fill="F8F8F8" w:val="clear"/>
-    </w:rPr>
-  </w:style>
-  <w:style w:type="character" w:styleId="ListLabel1">
+      <w:rFonts w:ascii="Consolas" w:hAnsi="Consolas"/>
+      <w:sz w:val="22"/>
+      <w:shd w:val="clear" w:color="auto" w:fill="F8F8F8"/>
+    </w:rPr>
+  </w:style>
+  <w:style w:type="character" w:customStyle="1" w:styleId="ListLabel1">
     <w:name w:val="ListLabel 1"/>
     <w:qFormat/>
-    <w:rPr/>
-  </w:style>
-  <w:style w:type="character" w:styleId="ListLabel2">
+  </w:style>
+  <w:style w:type="character" w:customStyle="1" w:styleId="ListLabel2">
     <w:name w:val="ListLabel 2"/>
     <w:qFormat/>
-    <w:rPr/>
-  </w:style>
-  <w:style w:type="character" w:styleId="ListLabel3">
+  </w:style>
+  <w:style w:type="character" w:customStyle="1" w:styleId="ListLabel3">
     <w:name w:val="ListLabel 3"/>
     <w:qFormat/>
-    <w:rPr/>
-  </w:style>
-  <w:style w:type="character" w:styleId="ListLabel4">
+  </w:style>
+  <w:style w:type="character" w:customStyle="1" w:styleId="ListLabel4">
     <w:name w:val="ListLabel 4"/>
     <w:qFormat/>
-    <w:rPr/>
-  </w:style>
-  <w:style w:type="character" w:styleId="ListLabel5">
+  </w:style>
+  <w:style w:type="character" w:customStyle="1" w:styleId="ListLabel5">
     <w:name w:val="ListLabel 5"/>
     <w:qFormat/>
-    <w:rPr/>
-  </w:style>
-  <w:style w:type="character" w:styleId="ListLabel6">
+  </w:style>
+  <w:style w:type="character" w:customStyle="1" w:styleId="ListLabel6">
     <w:name w:val="ListLabel 6"/>
     <w:qFormat/>
-    <w:rPr/>
-  </w:style>
-  <w:style w:type="character" w:styleId="ListLabel7">
+  </w:style>
+  <w:style w:type="character" w:customStyle="1" w:styleId="ListLabel7">
     <w:name w:val="ListLabel 7"/>
     <w:qFormat/>
-    <w:rPr/>
-  </w:style>
-  <w:style w:type="character" w:styleId="ListLabel8">
+  </w:style>
+  <w:style w:type="character" w:customStyle="1" w:styleId="ListLabel8">
     <w:name w:val="ListLabel 8"/>
     <w:qFormat/>
-    <w:rPr/>
-  </w:style>
-  <w:style w:type="character" w:styleId="ListLabel9">
+  </w:style>
+  <w:style w:type="character" w:customStyle="1" w:styleId="ListLabel9">
     <w:name w:val="ListLabel 9"/>
     <w:qFormat/>
-    <w:rPr/>
-  </w:style>
-  <w:style w:type="character" w:styleId="ListLabel10">
+  </w:style>
+  <w:style w:type="character" w:customStyle="1" w:styleId="ListLabel10">
     <w:name w:val="ListLabel 10"/>
     <w:qFormat/>
-    <w:rPr/>
-  </w:style>
-  <w:style w:type="character" w:styleId="NumberingSymbols">
+  </w:style>
+  <w:style w:type="character" w:customStyle="1" w:styleId="NumberingSymbols">
     <w:name w:val="Numbering Symbols"/>
     <w:qFormat/>
-    <w:rPr/>
-  </w:style>
-  <w:style w:type="character" w:styleId="ListLabel11">
+  </w:style>
+  <w:style w:type="character" w:customStyle="1" w:styleId="ListLabel11">
     <w:name w:val="ListLabel 11"/>
     <w:qFormat/>
-    <w:rPr/>
-  </w:style>
-  <w:style w:type="paragraph" w:styleId="Heading">
+  </w:style>
+  <w:style w:type="paragraph" w:customStyle="1" w:styleId="Heading">
     <w:name w:val="Heading"/>
     <w:basedOn w:val="Normal"/>
-    <w:next w:val="TextBody"/>
-    <w:qFormat/>
-    <w:pPr>
-      <w:keepNext w:val="true"/>
+    <w:next w:val="BodyText"/>
+    <w:qFormat/>
+    <w:pPr>
+      <w:keepNext/>
       <w:spacing w:before="240" w:after="120"/>
     </w:pPr>
     <w:rPr>
-      <w:rFonts w:ascii="Liberation Sans" w:hAnsi="Liberation Sans" w:eastAsia="Noto Sans CJK SC" w:cs="Lohit Devanagari"/>
+      <w:rFonts w:ascii="Liberation Sans" w:eastAsia="Noto Sans CJK SC" w:hAnsi="Liberation Sans" w:cs="Lohit Devanagari"/>
       <w:sz w:val="28"/>
       <w:szCs w:val="28"/>
     </w:rPr>
   </w:style>
-  <w:style w:type="paragraph" w:styleId="TextBody">
+  <w:style w:type="paragraph" w:styleId="BodyText">
     <w:name w:val="Body Text"/>
     <w:basedOn w:val="Normal"/>
-    <w:link w:val="BodyTextChar"/>
-    <w:qFormat/>
-    <w:pPr>
-      <w:spacing w:lineRule="auto" w:line="480" w:before="180" w:after="180"/>
-    </w:pPr>
-    <w:rPr>
-      <w:rFonts w:ascii="Calibri" w:hAnsi="Calibri"/>
-      <w:sz w:val="22"/>
-    </w:rPr>
+    <w:qFormat/>
+    <w:pPr>
+      <w:spacing w:before="180" w:after="180" w:line="480" w:lineRule="auto"/>
+    </w:pPr>
   </w:style>
   <w:style w:type="paragraph" w:styleId="List">
     <w:name w:val="List"/>
-    <w:basedOn w:val="TextBody"/>
-    <w:pPr/>
+    <w:basedOn w:val="BodyText"/>
     <w:rPr>
       <w:rFonts w:cs="Lohit Devanagari"/>
     </w:rPr>
   </w:style>
   <w:style w:type="paragraph" w:styleId="Caption">
-    <w:name w:val="Caption"/>
+    <w:name w:val="caption"/>
     <w:basedOn w:val="Normal"/>
-    <w:link w:val="BodyTextChar"/>
-    <w:qFormat/>
-    <w:pPr>
-      <w:spacing w:before="0" w:after="120"/>
+    <w:link w:val="CaptionChar"/>
+    <w:qFormat/>
+    <w:pPr>
+      <w:spacing w:after="120"/>
     </w:pPr>
     <w:rPr>
       <w:i/>
     </w:rPr>
   </w:style>
-  <w:style w:type="paragraph" w:styleId="Index">
+  <w:style w:type="paragraph" w:customStyle="1" w:styleId="Index">
     <w:name w:val="Index"/>
     <w:basedOn w:val="Normal"/>
     <w:qFormat/>
@@ -1674,19 +2082,17 @@
       <w:rFonts w:cs="Lohit Devanagari"/>
     </w:rPr>
   </w:style>
-  <w:style w:type="paragraph" w:styleId="FirstParagraph" w:customStyle="1">
+  <w:style w:type="paragraph" w:customStyle="1" w:styleId="FirstParagraph">
     <w:name w:val="First Paragraph"/>
-    <w:basedOn w:val="TextBody"/>
-    <w:qFormat/>
-    <w:pPr/>
-    <w:rPr/>
-  </w:style>
-  <w:style w:type="paragraph" w:styleId="Compact" w:customStyle="1">
+    <w:basedOn w:val="BodyText"/>
+    <w:qFormat/>
+  </w:style>
+  <w:style w:type="paragraph" w:customStyle="1" w:styleId="Compact">
     <w:name w:val="Compact"/>
-    <w:basedOn w:val="TextBody"/>
-    <w:qFormat/>
-    <w:pPr>
-      <w:spacing w:lineRule="auto" w:line="480" w:before="36" w:after="36"/>
+    <w:basedOn w:val="BodyText"/>
+    <w:qFormat/>
+    <w:pPr>
+      <w:spacing w:before="36" w:after="36"/>
     </w:pPr>
     <w:rPr>
       <w:sz w:val="20"/>
@@ -1697,16 +2103,16 @@
     <w:basedOn w:val="Normal"/>
     <w:qFormat/>
     <w:pPr>
-      <w:keepNext w:val="true"/>
+      <w:keepNext/>
       <w:keepLines/>
       <w:spacing w:before="480" w:after="240"/>
       <w:jc w:val="center"/>
     </w:pPr>
     <w:rPr>
-      <w:rFonts w:ascii="Calibri" w:hAnsi="Calibri" w:eastAsia="" w:cs="" w:asciiTheme="majorHAnsi" w:cstheme="majorBidi" w:eastAsiaTheme="majorEastAsia" w:hAnsiTheme="majorHAnsi"/>
+      <w:rFonts w:asciiTheme="majorHAnsi" w:eastAsiaTheme="majorEastAsia" w:hAnsiTheme="majorHAnsi" w:cstheme="majorBidi"/>
       <w:b/>
       <w:bCs/>
-      <w:color w:val="000000" w:themeShade="b5"/>
+      <w:color w:val="000000"/>
       <w:sz w:val="36"/>
       <w:szCs w:val="36"/>
     </w:rPr>
@@ -1716,60 +2122,37 @@
     <w:basedOn w:val="Title"/>
     <w:qFormat/>
     <w:pPr>
-      <w:keepNext w:val="true"/>
-      <w:keepLines/>
-      <w:spacing w:before="240" w:after="240"/>
-      <w:jc w:val="center"/>
+      <w:spacing w:before="240"/>
     </w:pPr>
     <w:rPr>
       <w:sz w:val="30"/>
       <w:szCs w:val="30"/>
     </w:rPr>
   </w:style>
-  <w:style w:type="paragraph" w:styleId="Author" w:customStyle="1">
+  <w:style w:type="paragraph" w:customStyle="1" w:styleId="Author">
     <w:name w:val="Author"/>
     <w:qFormat/>
     <w:pPr>
-      <w:keepNext w:val="true"/>
+      <w:keepNext/>
       <w:keepLines/>
-      <w:widowControl/>
-      <w:bidi w:val="0"/>
       <w:jc w:val="center"/>
     </w:pPr>
-    <w:rPr>
-      <w:rFonts w:ascii="Cambria" w:hAnsi="Cambria" w:eastAsia="Cambria" w:cs="" w:asciiTheme="minorHAnsi" w:cstheme="minorBidi" w:eastAsiaTheme="minorHAnsi" w:hAnsiTheme="minorHAnsi"/>
-      <w:color w:val="auto"/>
-      <w:kern w:val="0"/>
-      <w:sz w:val="24"/>
-      <w:szCs w:val="24"/>
-      <w:lang w:val="en-US" w:eastAsia="en-US" w:bidi="ar-SA"/>
-    </w:rPr>
   </w:style>
   <w:style w:type="paragraph" w:styleId="Date">
     <w:name w:val="Date"/>
     <w:qFormat/>
     <w:pPr>
-      <w:keepNext w:val="true"/>
+      <w:keepNext/>
       <w:keepLines/>
-      <w:widowControl/>
-      <w:bidi w:val="0"/>
       <w:jc w:val="center"/>
     </w:pPr>
-    <w:rPr>
-      <w:rFonts w:ascii="Cambria" w:hAnsi="Cambria" w:eastAsia="Cambria" w:cs="" w:asciiTheme="minorHAnsi" w:cstheme="minorBidi" w:eastAsiaTheme="minorHAnsi" w:hAnsiTheme="minorHAnsi"/>
-      <w:color w:val="auto"/>
-      <w:kern w:val="0"/>
-      <w:sz w:val="24"/>
-      <w:szCs w:val="24"/>
-      <w:lang w:val="en-US" w:eastAsia="en-US" w:bidi="ar-SA"/>
-    </w:rPr>
-  </w:style>
-  <w:style w:type="paragraph" w:styleId="Abstract" w:customStyle="1">
+  </w:style>
+  <w:style w:type="paragraph" w:customStyle="1" w:styleId="Abstract">
     <w:name w:val="Abstract"/>
     <w:basedOn w:val="Normal"/>
     <w:qFormat/>
     <w:pPr>
-      <w:keepNext w:val="true"/>
+      <w:keepNext/>
       <w:keepLines/>
       <w:spacing w:before="300" w:after="300"/>
     </w:pPr>
@@ -1782,94 +2165,76 @@
     <w:name w:val="Bibliography"/>
     <w:basedOn w:val="Normal"/>
     <w:qFormat/>
-    <w:pPr/>
-    <w:rPr>
-      <w:rFonts w:ascii="Calibri" w:hAnsi="Calibri"/>
-      <w:sz w:val="22"/>
-    </w:rPr>
   </w:style>
   <w:style w:type="paragraph" w:styleId="BlockText">
     <w:name w:val="Block Text"/>
-    <w:basedOn w:val="TextBody"/>
+    <w:basedOn w:val="BodyText"/>
     <w:uiPriority w:val="9"/>
     <w:unhideWhenUsed/>
     <w:qFormat/>
     <w:pPr>
       <w:spacing w:before="100" w:after="100"/>
-      <w:ind w:left="480" w:right="480" w:hanging="0"/>
-    </w:pPr>
-    <w:rPr/>
-  </w:style>
-  <w:style w:type="paragraph" w:styleId="Footnote">
-    <w:name w:val="Footnote Text"/>
+      <w:ind w:left="480" w:right="480"/>
+    </w:pPr>
+  </w:style>
+  <w:style w:type="paragraph" w:styleId="FootnoteText">
+    <w:name w:val="footnote text"/>
     <w:basedOn w:val="Normal"/>
     <w:uiPriority w:val="9"/>
     <w:unhideWhenUsed/>
     <w:qFormat/>
-    <w:pPr/>
-    <w:rPr/>
-  </w:style>
-  <w:style w:type="paragraph" w:styleId="DefinitionTerm" w:customStyle="1">
+  </w:style>
+  <w:style w:type="paragraph" w:customStyle="1" w:styleId="DefinitionTerm">
     <w:name w:val="Definition Term"/>
     <w:basedOn w:val="Normal"/>
     <w:qFormat/>
     <w:pPr>
-      <w:keepNext w:val="true"/>
+      <w:keepNext/>
       <w:keepLines/>
-      <w:spacing w:before="0" w:after="0"/>
+      <w:spacing w:after="0"/>
     </w:pPr>
     <w:rPr>
       <w:b/>
     </w:rPr>
   </w:style>
-  <w:style w:type="paragraph" w:styleId="Definition" w:customStyle="1">
+  <w:style w:type="paragraph" w:customStyle="1" w:styleId="Definition">
     <w:name w:val="Definition"/>
     <w:basedOn w:val="Normal"/>
     <w:qFormat/>
-    <w:pPr/>
-    <w:rPr/>
-  </w:style>
-  <w:style w:type="paragraph" w:styleId="TableCaption" w:customStyle="1">
+  </w:style>
+  <w:style w:type="paragraph" w:customStyle="1" w:styleId="TableCaption">
     <w:name w:val="Table Caption"/>
     <w:basedOn w:val="Caption"/>
     <w:qFormat/>
     <w:pPr>
-      <w:keepNext w:val="true"/>
-    </w:pPr>
-    <w:rPr>
-      <w:rFonts w:ascii="Calibri" w:hAnsi="Calibri"/>
+      <w:keepNext/>
+    </w:pPr>
+    <w:rPr>
       <w:b/>
-      <w:i w:val="false"/>
-      <w:sz w:val="22"/>
-    </w:rPr>
-  </w:style>
-  <w:style w:type="paragraph" w:styleId="ImageCaption" w:customStyle="1">
+      <w:i w:val="0"/>
+    </w:rPr>
+  </w:style>
+  <w:style w:type="paragraph" w:customStyle="1" w:styleId="ImageCaption">
     <w:name w:val="Image Caption"/>
     <w:basedOn w:val="Caption"/>
     <w:qFormat/>
-    <w:pPr/>
-    <w:rPr>
-      <w:rFonts w:ascii="Calibri" w:hAnsi="Calibri"/>
+    <w:rPr>
       <w:b/>
-      <w:i w:val="false"/>
-      <w:sz w:val="22"/>
-    </w:rPr>
-  </w:style>
-  <w:style w:type="paragraph" w:styleId="Figure" w:customStyle="1">
+      <w:i w:val="0"/>
+    </w:rPr>
+  </w:style>
+  <w:style w:type="paragraph" w:customStyle="1" w:styleId="Figure">
     <w:name w:val="Figure"/>
     <w:basedOn w:val="Normal"/>
     <w:qFormat/>
-    <w:pPr/>
-    <w:rPr/>
-  </w:style>
-  <w:style w:type="paragraph" w:styleId="CaptionedFigure" w:customStyle="1">
+  </w:style>
+  <w:style w:type="paragraph" w:customStyle="1" w:styleId="CaptionedFigure">
     <w:name w:val="Captioned Figure"/>
     <w:basedOn w:val="Figure"/>
     <w:qFormat/>
     <w:pPr>
-      <w:keepNext w:val="true"/>
-    </w:pPr>
-    <w:rPr/>
+      <w:keepNext/>
+    </w:pPr>
   </w:style>
   <w:style w:type="paragraph" w:styleId="TOCHeading">
     <w:name w:val="TOC Heading"/>
@@ -1878,26 +2243,24 @@
     <w:unhideWhenUsed/>
     <w:qFormat/>
     <w:pPr>
-      <w:spacing w:lineRule="auto" w:line="259" w:before="240" w:after="0"/>
-    </w:pPr>
-    <w:rPr>
-      <w:rFonts w:ascii="Calibri" w:hAnsi="Calibri" w:eastAsia="" w:cs="" w:asciiTheme="majorHAnsi" w:cstheme="majorBidi" w:eastAsiaTheme="majorEastAsia" w:hAnsiTheme="majorHAnsi"/>
-      <w:b w:val="false"/>
-      <w:bCs w:val="false"/>
-      <w:color w:val="365F91" w:themeColor="accent1" w:themeShade="bf"/>
-    </w:rPr>
-  </w:style>
-  <w:style w:type="paragraph" w:styleId="SourceCode" w:customStyle="1">
+      <w:spacing w:before="240" w:line="259" w:lineRule="auto"/>
+    </w:pPr>
+    <w:rPr>
+      <w:b w:val="0"/>
+      <w:bCs w:val="0"/>
+      <w:color w:val="365F91" w:themeColor="accent1" w:themeShade="BF"/>
+    </w:rPr>
+  </w:style>
+  <w:style w:type="paragraph" w:customStyle="1" w:styleId="SourceCode">
     <w:name w:val="Source Code"/>
     <w:basedOn w:val="Normal"/>
     <w:link w:val="VerbatimChar"/>
     <w:qFormat/>
     <w:pPr>
-      <w:shd w:val="clear" w:fill="F8F8F8"/>
-    </w:pPr>
-    <w:rPr/>
-  </w:style>
-  <w:style w:type="paragraph" w:styleId="TableContents">
+      <w:shd w:val="clear" w:color="auto" w:fill="F8F8F8"/>
+    </w:pPr>
+  </w:style>
+  <w:style w:type="paragraph" w:customStyle="1" w:styleId="TableContents">
     <w:name w:val="Table Contents"/>
     <w:basedOn w:val="Normal"/>
     <w:qFormat/>
@@ -1905,16 +2268,14 @@
       <w:suppressLineNumbers/>
     </w:pPr>
     <w:rPr>
-      <w:rFonts w:ascii="Calibri" w:hAnsi="Calibri"/>
       <w:sz w:val="20"/>
     </w:rPr>
   </w:style>
-  <w:style w:type="paragraph" w:styleId="TableHeading">
+  <w:style w:type="paragraph" w:customStyle="1" w:styleId="TableHeading">
     <w:name w:val="Table Heading"/>
     <w:basedOn w:val="TableContents"/>
     <w:qFormat/>
     <w:pPr>
-      <w:suppressLineNumbers/>
       <w:jc w:val="center"/>
     </w:pPr>
     <w:rPr>
@@ -1922,9 +2283,8 @@
       <w:bCs/>
     </w:rPr>
   </w:style>
-  <w:style w:type="table" w:default="1" w:styleId="Table">
+  <w:style w:type="table" w:customStyle="1" w:styleId="Table">
     <w:name w:val="Table"/>
-    <w:basedOn w:val="TableNormal"/>
     <w:semiHidden/>
     <w:unhideWhenUsed/>
     <w:qFormat/>
@@ -1938,12 +2298,10 @@
       </w:tblCellMar>
     </w:tblPr>
     <w:tblStylePr w:type="firstRow">
-      <w:tblPr>
-        <w:tblInd w:w="0" w:type="dxa"/>
-      </w:tblPr>
+      <w:tblPr/>
       <w:tcPr>
         <w:tcBorders>
-          <w:bottom w:val="single"/>
+          <w:bottom w:val="single" w:sz="0" w:space="0" w:color="auto"/>
         </w:tcBorders>
         <w:vAlign w:val="bottom"/>
       </w:tcPr>

</xml_diff>